<commit_message>
finished tutorial 2 external docs
</commit_message>
<xml_diff>
--- a/Tut_2/ICT304 Tutorial 2.docx
+++ b/Tut_2/ICT304 Tutorial 2.docx
@@ -44,8 +44,16 @@
         <w:p>
           <w:pPr>
             <w:pStyle w:val="TOCHeading"/>
+            <w:rPr>
+              <w:sz w:val="32"/>
+              <w:szCs w:val="32"/>
+            </w:rPr>
           </w:pPr>
           <w:r>
+            <w:rPr>
+              <w:sz w:val="32"/>
+              <w:szCs w:val="32"/>
+            </w:rPr>
             <w:t>Table of Contents</w:t>
           </w:r>
         </w:p>
@@ -59,26 +67,45 @@
               <w:rFonts w:asciiTheme="minorHAnsi" w:hAnsiTheme="minorHAnsi"/>
               <w:noProof/>
               <w:kern w:val="2"/>
-              <w:szCs w:val="24"/>
+              <w:sz w:val="20"/>
+              <w:szCs w:val="20"/>
               <w14:ligatures w14:val="standardContextual"/>
             </w:rPr>
           </w:pPr>
           <w:r>
+            <w:rPr>
+              <w:color w:val="000000" w:themeColor="text1"/>
+              <w:sz w:val="22"/>
+              <w:szCs w:val="20"/>
+            </w:rPr>
             <w:fldChar w:fldCharType="begin"/>
           </w:r>
           <w:r>
+            <w:rPr>
+              <w:color w:val="000000" w:themeColor="text1"/>
+              <w:sz w:val="22"/>
+              <w:szCs w:val="20"/>
+            </w:rPr>
             <w:instrText xml:space="preserve"> TOC \o "1-3" \h \z \u </w:instrText>
           </w:r>
           <w:r>
+            <w:rPr>
+              <w:color w:val="000000" w:themeColor="text1"/>
+              <w:sz w:val="22"/>
+              <w:szCs w:val="20"/>
+            </w:rPr>
             <w:fldChar w:fldCharType="separate"/>
           </w:r>
-          <w:hyperlink w:anchor="_Toc177769308" w:history="1">
+          <w:hyperlink w:anchor="_Toc178118499" w:history="1">
             <w:r>
               <w:rPr>
                 <w:rStyle w:val="Hyperlink"/>
                 <w:i/>
                 <w:iCs/>
                 <w:noProof/>
+                <w:color w:val="auto"/>
+                <w:sz w:val="20"/>
+                <w:szCs w:val="18"/>
                 <w:lang w:val="en-SG"/>
               </w:rPr>
               <w:t>1. Types of Data Representation in Machine Learning</w:t>
@@ -87,6 +114,8 @@
               <w:rPr>
                 <w:noProof/>
                 <w:webHidden/>
+                <w:sz w:val="20"/>
+                <w:szCs w:val="18"/>
               </w:rPr>
               <w:tab/>
             </w:r>
@@ -94,6 +123,8 @@
               <w:rPr>
                 <w:noProof/>
                 <w:webHidden/>
+                <w:sz w:val="20"/>
+                <w:szCs w:val="18"/>
               </w:rPr>
               <w:fldChar w:fldCharType="begin"/>
             </w:r>
@@ -101,19 +132,25 @@
               <w:rPr>
                 <w:noProof/>
                 <w:webHidden/>
-              </w:rPr>
-              <w:instrText xml:space="preserve"> PAGEREF _Toc177769308 \h </w:instrText>
-            </w:r>
-            <w:r>
-              <w:rPr>
-                <w:noProof/>
-                <w:webHidden/>
-              </w:rPr>
-            </w:r>
-            <w:r>
-              <w:rPr>
-                <w:noProof/>
-                <w:webHidden/>
+                <w:sz w:val="20"/>
+                <w:szCs w:val="18"/>
+              </w:rPr>
+              <w:instrText xml:space="preserve"> PAGEREF _Toc178118499 \h </w:instrText>
+            </w:r>
+            <w:r>
+              <w:rPr>
+                <w:noProof/>
+                <w:webHidden/>
+                <w:sz w:val="20"/>
+                <w:szCs w:val="18"/>
+              </w:rPr>
+            </w:r>
+            <w:r>
+              <w:rPr>
+                <w:noProof/>
+                <w:webHidden/>
+                <w:sz w:val="20"/>
+                <w:szCs w:val="18"/>
               </w:rPr>
               <w:fldChar w:fldCharType="separate"/>
             </w:r>
@@ -121,6 +158,8 @@
               <w:rPr>
                 <w:noProof/>
                 <w:webHidden/>
+                <w:sz w:val="20"/>
+                <w:szCs w:val="18"/>
               </w:rPr>
               <w:t>1</w:t>
             </w:r>
@@ -128,6 +167,8 @@
               <w:rPr>
                 <w:noProof/>
                 <w:webHidden/>
+                <w:sz w:val="20"/>
+                <w:szCs w:val="18"/>
               </w:rPr>
               <w:fldChar w:fldCharType="end"/>
             </w:r>
@@ -143,17 +184,21 @@
               <w:rFonts w:asciiTheme="minorHAnsi" w:hAnsiTheme="minorHAnsi"/>
               <w:noProof/>
               <w:kern w:val="2"/>
-              <w:szCs w:val="24"/>
+              <w:sz w:val="20"/>
+              <w:szCs w:val="20"/>
               <w14:ligatures w14:val="standardContextual"/>
             </w:rPr>
           </w:pPr>
-          <w:hyperlink w:anchor="_Toc177769309" w:history="1">
+          <w:hyperlink w:anchor="_Toc178118500" w:history="1">
             <w:r>
               <w:rPr>
                 <w:rStyle w:val="Hyperlink"/>
                 <w:i/>
                 <w:iCs/>
                 <w:noProof/>
+                <w:color w:val="auto"/>
+                <w:sz w:val="20"/>
+                <w:szCs w:val="18"/>
                 <w:lang w:val="en-SG"/>
               </w:rPr>
               <w:t>1.1 Tabular Data</w:t>
@@ -162,6 +207,8 @@
               <w:rPr>
                 <w:noProof/>
                 <w:webHidden/>
+                <w:sz w:val="20"/>
+                <w:szCs w:val="18"/>
               </w:rPr>
               <w:tab/>
             </w:r>
@@ -169,6 +216,8 @@
               <w:rPr>
                 <w:noProof/>
                 <w:webHidden/>
+                <w:sz w:val="20"/>
+                <w:szCs w:val="18"/>
               </w:rPr>
               <w:fldChar w:fldCharType="begin"/>
             </w:r>
@@ -176,19 +225,25 @@
               <w:rPr>
                 <w:noProof/>
                 <w:webHidden/>
-              </w:rPr>
-              <w:instrText xml:space="preserve"> PAGEREF _Toc177769309 \h </w:instrText>
-            </w:r>
-            <w:r>
-              <w:rPr>
-                <w:noProof/>
-                <w:webHidden/>
-              </w:rPr>
-            </w:r>
-            <w:r>
-              <w:rPr>
-                <w:noProof/>
-                <w:webHidden/>
+                <w:sz w:val="20"/>
+                <w:szCs w:val="18"/>
+              </w:rPr>
+              <w:instrText xml:space="preserve"> PAGEREF _Toc178118500 \h </w:instrText>
+            </w:r>
+            <w:r>
+              <w:rPr>
+                <w:noProof/>
+                <w:webHidden/>
+                <w:sz w:val="20"/>
+                <w:szCs w:val="18"/>
+              </w:rPr>
+            </w:r>
+            <w:r>
+              <w:rPr>
+                <w:noProof/>
+                <w:webHidden/>
+                <w:sz w:val="20"/>
+                <w:szCs w:val="18"/>
               </w:rPr>
               <w:fldChar w:fldCharType="separate"/>
             </w:r>
@@ -196,6 +251,8 @@
               <w:rPr>
                 <w:noProof/>
                 <w:webHidden/>
+                <w:sz w:val="20"/>
+                <w:szCs w:val="18"/>
               </w:rPr>
               <w:t>1</w:t>
             </w:r>
@@ -203,6 +260,8 @@
               <w:rPr>
                 <w:noProof/>
                 <w:webHidden/>
+                <w:sz w:val="20"/>
+                <w:szCs w:val="18"/>
               </w:rPr>
               <w:fldChar w:fldCharType="end"/>
             </w:r>
@@ -218,17 +277,21 @@
               <w:rFonts w:asciiTheme="minorHAnsi" w:hAnsiTheme="minorHAnsi"/>
               <w:noProof/>
               <w:kern w:val="2"/>
-              <w:szCs w:val="24"/>
+              <w:sz w:val="20"/>
+              <w:szCs w:val="20"/>
               <w14:ligatures w14:val="standardContextual"/>
             </w:rPr>
           </w:pPr>
-          <w:hyperlink w:anchor="_Toc177769310" w:history="1">
+          <w:hyperlink w:anchor="_Toc178118501" w:history="1">
             <w:r>
               <w:rPr>
                 <w:rStyle w:val="Hyperlink"/>
                 <w:i/>
                 <w:iCs/>
                 <w:noProof/>
+                <w:color w:val="auto"/>
+                <w:sz w:val="20"/>
+                <w:szCs w:val="18"/>
                 <w:lang w:val="en-SG"/>
               </w:rPr>
               <w:t>1.2 Text Data</w:t>
@@ -237,6 +300,8 @@
               <w:rPr>
                 <w:noProof/>
                 <w:webHidden/>
+                <w:sz w:val="20"/>
+                <w:szCs w:val="18"/>
               </w:rPr>
               <w:tab/>
             </w:r>
@@ -244,6 +309,8 @@
               <w:rPr>
                 <w:noProof/>
                 <w:webHidden/>
+                <w:sz w:val="20"/>
+                <w:szCs w:val="18"/>
               </w:rPr>
               <w:fldChar w:fldCharType="begin"/>
             </w:r>
@@ -251,19 +318,25 @@
               <w:rPr>
                 <w:noProof/>
                 <w:webHidden/>
-              </w:rPr>
-              <w:instrText xml:space="preserve"> PAGEREF _Toc177769310 \h </w:instrText>
-            </w:r>
-            <w:r>
-              <w:rPr>
-                <w:noProof/>
-                <w:webHidden/>
-              </w:rPr>
-            </w:r>
-            <w:r>
-              <w:rPr>
-                <w:noProof/>
-                <w:webHidden/>
+                <w:sz w:val="20"/>
+                <w:szCs w:val="18"/>
+              </w:rPr>
+              <w:instrText xml:space="preserve"> PAGEREF _Toc178118501 \h </w:instrText>
+            </w:r>
+            <w:r>
+              <w:rPr>
+                <w:noProof/>
+                <w:webHidden/>
+                <w:sz w:val="20"/>
+                <w:szCs w:val="18"/>
+              </w:rPr>
+            </w:r>
+            <w:r>
+              <w:rPr>
+                <w:noProof/>
+                <w:webHidden/>
+                <w:sz w:val="20"/>
+                <w:szCs w:val="18"/>
               </w:rPr>
               <w:fldChar w:fldCharType="separate"/>
             </w:r>
@@ -271,6 +344,8 @@
               <w:rPr>
                 <w:noProof/>
                 <w:webHidden/>
+                <w:sz w:val="20"/>
+                <w:szCs w:val="18"/>
               </w:rPr>
               <w:t>1</w:t>
             </w:r>
@@ -278,6 +353,8 @@
               <w:rPr>
                 <w:noProof/>
                 <w:webHidden/>
+                <w:sz w:val="20"/>
+                <w:szCs w:val="18"/>
               </w:rPr>
               <w:fldChar w:fldCharType="end"/>
             </w:r>
@@ -293,17 +370,21 @@
               <w:rFonts w:asciiTheme="minorHAnsi" w:hAnsiTheme="minorHAnsi"/>
               <w:noProof/>
               <w:kern w:val="2"/>
-              <w:szCs w:val="24"/>
+              <w:sz w:val="20"/>
+              <w:szCs w:val="20"/>
               <w14:ligatures w14:val="standardContextual"/>
             </w:rPr>
           </w:pPr>
-          <w:hyperlink w:anchor="_Toc177769311" w:history="1">
+          <w:hyperlink w:anchor="_Toc178118502" w:history="1">
             <w:r>
               <w:rPr>
                 <w:rStyle w:val="Hyperlink"/>
                 <w:i/>
                 <w:iCs/>
                 <w:noProof/>
+                <w:color w:val="auto"/>
+                <w:sz w:val="20"/>
+                <w:szCs w:val="18"/>
                 <w:lang w:val="en-SG"/>
               </w:rPr>
               <w:t>1.3 Image Data</w:t>
@@ -312,6 +393,8 @@
               <w:rPr>
                 <w:noProof/>
                 <w:webHidden/>
+                <w:sz w:val="20"/>
+                <w:szCs w:val="18"/>
               </w:rPr>
               <w:tab/>
             </w:r>
@@ -319,6 +402,8 @@
               <w:rPr>
                 <w:noProof/>
                 <w:webHidden/>
+                <w:sz w:val="20"/>
+                <w:szCs w:val="18"/>
               </w:rPr>
               <w:fldChar w:fldCharType="begin"/>
             </w:r>
@@ -326,19 +411,25 @@
               <w:rPr>
                 <w:noProof/>
                 <w:webHidden/>
-              </w:rPr>
-              <w:instrText xml:space="preserve"> PAGEREF _Toc177769311 \h </w:instrText>
-            </w:r>
-            <w:r>
-              <w:rPr>
-                <w:noProof/>
-                <w:webHidden/>
-              </w:rPr>
-            </w:r>
-            <w:r>
-              <w:rPr>
-                <w:noProof/>
-                <w:webHidden/>
+                <w:sz w:val="20"/>
+                <w:szCs w:val="18"/>
+              </w:rPr>
+              <w:instrText xml:space="preserve"> PAGEREF _Toc178118502 \h </w:instrText>
+            </w:r>
+            <w:r>
+              <w:rPr>
+                <w:noProof/>
+                <w:webHidden/>
+                <w:sz w:val="20"/>
+                <w:szCs w:val="18"/>
+              </w:rPr>
+            </w:r>
+            <w:r>
+              <w:rPr>
+                <w:noProof/>
+                <w:webHidden/>
+                <w:sz w:val="20"/>
+                <w:szCs w:val="18"/>
               </w:rPr>
               <w:fldChar w:fldCharType="separate"/>
             </w:r>
@@ -346,6 +437,8 @@
               <w:rPr>
                 <w:noProof/>
                 <w:webHidden/>
+                <w:sz w:val="20"/>
+                <w:szCs w:val="18"/>
               </w:rPr>
               <w:t>1</w:t>
             </w:r>
@@ -353,6 +446,8 @@
               <w:rPr>
                 <w:noProof/>
                 <w:webHidden/>
+                <w:sz w:val="20"/>
+                <w:szCs w:val="18"/>
               </w:rPr>
               <w:fldChar w:fldCharType="end"/>
             </w:r>
@@ -368,17 +463,21 @@
               <w:rFonts w:asciiTheme="minorHAnsi" w:hAnsiTheme="minorHAnsi"/>
               <w:noProof/>
               <w:kern w:val="2"/>
-              <w:szCs w:val="24"/>
+              <w:sz w:val="20"/>
+              <w:szCs w:val="20"/>
               <w14:ligatures w14:val="standardContextual"/>
             </w:rPr>
           </w:pPr>
-          <w:hyperlink w:anchor="_Toc177769312" w:history="1">
+          <w:hyperlink w:anchor="_Toc178118503" w:history="1">
             <w:r>
               <w:rPr>
                 <w:rStyle w:val="Hyperlink"/>
                 <w:i/>
                 <w:iCs/>
                 <w:noProof/>
+                <w:color w:val="auto"/>
+                <w:sz w:val="20"/>
+                <w:szCs w:val="18"/>
                 <w:lang w:val="en-SG"/>
               </w:rPr>
               <w:t>1.4 Time Series Data</w:t>
@@ -387,6 +486,8 @@
               <w:rPr>
                 <w:noProof/>
                 <w:webHidden/>
+                <w:sz w:val="20"/>
+                <w:szCs w:val="18"/>
               </w:rPr>
               <w:tab/>
             </w:r>
@@ -394,6 +495,8 @@
               <w:rPr>
                 <w:noProof/>
                 <w:webHidden/>
+                <w:sz w:val="20"/>
+                <w:szCs w:val="18"/>
               </w:rPr>
               <w:fldChar w:fldCharType="begin"/>
             </w:r>
@@ -401,19 +504,25 @@
               <w:rPr>
                 <w:noProof/>
                 <w:webHidden/>
-              </w:rPr>
-              <w:instrText xml:space="preserve"> PAGEREF _Toc177769312 \h </w:instrText>
-            </w:r>
-            <w:r>
-              <w:rPr>
-                <w:noProof/>
-                <w:webHidden/>
-              </w:rPr>
-            </w:r>
-            <w:r>
-              <w:rPr>
-                <w:noProof/>
-                <w:webHidden/>
+                <w:sz w:val="20"/>
+                <w:szCs w:val="18"/>
+              </w:rPr>
+              <w:instrText xml:space="preserve"> PAGEREF _Toc178118503 \h </w:instrText>
+            </w:r>
+            <w:r>
+              <w:rPr>
+                <w:noProof/>
+                <w:webHidden/>
+                <w:sz w:val="20"/>
+                <w:szCs w:val="18"/>
+              </w:rPr>
+            </w:r>
+            <w:r>
+              <w:rPr>
+                <w:noProof/>
+                <w:webHidden/>
+                <w:sz w:val="20"/>
+                <w:szCs w:val="18"/>
               </w:rPr>
               <w:fldChar w:fldCharType="separate"/>
             </w:r>
@@ -421,6 +530,8 @@
               <w:rPr>
                 <w:noProof/>
                 <w:webHidden/>
+                <w:sz w:val="20"/>
+                <w:szCs w:val="18"/>
               </w:rPr>
               <w:t>2</w:t>
             </w:r>
@@ -428,6 +539,8 @@
               <w:rPr>
                 <w:noProof/>
                 <w:webHidden/>
+                <w:sz w:val="20"/>
+                <w:szCs w:val="18"/>
               </w:rPr>
               <w:fldChar w:fldCharType="end"/>
             </w:r>
@@ -443,17 +556,21 @@
               <w:rFonts w:asciiTheme="minorHAnsi" w:hAnsiTheme="minorHAnsi"/>
               <w:noProof/>
               <w:kern w:val="2"/>
-              <w:szCs w:val="24"/>
+              <w:sz w:val="20"/>
+              <w:szCs w:val="20"/>
               <w14:ligatures w14:val="standardContextual"/>
             </w:rPr>
           </w:pPr>
-          <w:hyperlink w:anchor="_Toc177769313" w:history="1">
+          <w:hyperlink w:anchor="_Toc178118504" w:history="1">
             <w:r>
               <w:rPr>
                 <w:rStyle w:val="Hyperlink"/>
                 <w:i/>
                 <w:iCs/>
                 <w:noProof/>
+                <w:color w:val="auto"/>
+                <w:sz w:val="20"/>
+                <w:szCs w:val="18"/>
                 <w:lang w:val="en-SG"/>
               </w:rPr>
               <w:t>1.5 Graph Data</w:t>
@@ -462,6 +579,8 @@
               <w:rPr>
                 <w:noProof/>
                 <w:webHidden/>
+                <w:sz w:val="20"/>
+                <w:szCs w:val="18"/>
               </w:rPr>
               <w:tab/>
             </w:r>
@@ -469,6 +588,8 @@
               <w:rPr>
                 <w:noProof/>
                 <w:webHidden/>
+                <w:sz w:val="20"/>
+                <w:szCs w:val="18"/>
               </w:rPr>
               <w:fldChar w:fldCharType="begin"/>
             </w:r>
@@ -476,19 +597,25 @@
               <w:rPr>
                 <w:noProof/>
                 <w:webHidden/>
-              </w:rPr>
-              <w:instrText xml:space="preserve"> PAGEREF _Toc177769313 \h </w:instrText>
-            </w:r>
-            <w:r>
-              <w:rPr>
-                <w:noProof/>
-                <w:webHidden/>
-              </w:rPr>
-            </w:r>
-            <w:r>
-              <w:rPr>
-                <w:noProof/>
-                <w:webHidden/>
+                <w:sz w:val="20"/>
+                <w:szCs w:val="18"/>
+              </w:rPr>
+              <w:instrText xml:space="preserve"> PAGEREF _Toc178118504 \h </w:instrText>
+            </w:r>
+            <w:r>
+              <w:rPr>
+                <w:noProof/>
+                <w:webHidden/>
+                <w:sz w:val="20"/>
+                <w:szCs w:val="18"/>
+              </w:rPr>
+            </w:r>
+            <w:r>
+              <w:rPr>
+                <w:noProof/>
+                <w:webHidden/>
+                <w:sz w:val="20"/>
+                <w:szCs w:val="18"/>
               </w:rPr>
               <w:fldChar w:fldCharType="separate"/>
             </w:r>
@@ -496,6 +623,8 @@
               <w:rPr>
                 <w:noProof/>
                 <w:webHidden/>
+                <w:sz w:val="20"/>
+                <w:szCs w:val="18"/>
               </w:rPr>
               <w:t>2</w:t>
             </w:r>
@@ -503,6 +632,8 @@
               <w:rPr>
                 <w:noProof/>
                 <w:webHidden/>
+                <w:sz w:val="20"/>
+                <w:szCs w:val="18"/>
               </w:rPr>
               <w:fldChar w:fldCharType="end"/>
             </w:r>
@@ -518,17 +649,21 @@
               <w:rFonts w:asciiTheme="minorHAnsi" w:hAnsiTheme="minorHAnsi"/>
               <w:noProof/>
               <w:kern w:val="2"/>
-              <w:szCs w:val="24"/>
+              <w:sz w:val="20"/>
+              <w:szCs w:val="20"/>
               <w14:ligatures w14:val="standardContextual"/>
             </w:rPr>
           </w:pPr>
-          <w:hyperlink w:anchor="_Toc177769314" w:history="1">
+          <w:hyperlink w:anchor="_Toc178118505" w:history="1">
             <w:r>
               <w:rPr>
                 <w:rStyle w:val="Hyperlink"/>
                 <w:i/>
                 <w:iCs/>
                 <w:noProof/>
+                <w:color w:val="auto"/>
+                <w:sz w:val="20"/>
+                <w:szCs w:val="18"/>
                 <w:lang w:val="en-SG"/>
               </w:rPr>
               <w:t>2. Common Methods for Scaling Data in Machine Learning</w:t>
@@ -537,6 +672,8 @@
               <w:rPr>
                 <w:noProof/>
                 <w:webHidden/>
+                <w:sz w:val="20"/>
+                <w:szCs w:val="18"/>
               </w:rPr>
               <w:tab/>
             </w:r>
@@ -544,6 +681,8 @@
               <w:rPr>
                 <w:noProof/>
                 <w:webHidden/>
+                <w:sz w:val="20"/>
+                <w:szCs w:val="18"/>
               </w:rPr>
               <w:fldChar w:fldCharType="begin"/>
             </w:r>
@@ -551,19 +690,25 @@
               <w:rPr>
                 <w:noProof/>
                 <w:webHidden/>
-              </w:rPr>
-              <w:instrText xml:space="preserve"> PAGEREF _Toc177769314 \h </w:instrText>
-            </w:r>
-            <w:r>
-              <w:rPr>
-                <w:noProof/>
-                <w:webHidden/>
-              </w:rPr>
-            </w:r>
-            <w:r>
-              <w:rPr>
-                <w:noProof/>
-                <w:webHidden/>
+                <w:sz w:val="20"/>
+                <w:szCs w:val="18"/>
+              </w:rPr>
+              <w:instrText xml:space="preserve"> PAGEREF _Toc178118505 \h </w:instrText>
+            </w:r>
+            <w:r>
+              <w:rPr>
+                <w:noProof/>
+                <w:webHidden/>
+                <w:sz w:val="20"/>
+                <w:szCs w:val="18"/>
+              </w:rPr>
+            </w:r>
+            <w:r>
+              <w:rPr>
+                <w:noProof/>
+                <w:webHidden/>
+                <w:sz w:val="20"/>
+                <w:szCs w:val="18"/>
               </w:rPr>
               <w:fldChar w:fldCharType="separate"/>
             </w:r>
@@ -571,6 +716,8 @@
               <w:rPr>
                 <w:noProof/>
                 <w:webHidden/>
+                <w:sz w:val="20"/>
+                <w:szCs w:val="18"/>
               </w:rPr>
               <w:t>3</w:t>
             </w:r>
@@ -578,6 +725,8 @@
               <w:rPr>
                 <w:noProof/>
                 <w:webHidden/>
+                <w:sz w:val="20"/>
+                <w:szCs w:val="18"/>
               </w:rPr>
               <w:fldChar w:fldCharType="end"/>
             </w:r>
@@ -593,17 +742,21 @@
               <w:rFonts w:asciiTheme="minorHAnsi" w:hAnsiTheme="minorHAnsi"/>
               <w:noProof/>
               <w:kern w:val="2"/>
-              <w:szCs w:val="24"/>
+              <w:sz w:val="20"/>
+              <w:szCs w:val="20"/>
               <w14:ligatures w14:val="standardContextual"/>
             </w:rPr>
           </w:pPr>
-          <w:hyperlink w:anchor="_Toc177769315" w:history="1">
+          <w:hyperlink w:anchor="_Toc178118506" w:history="1">
             <w:r>
               <w:rPr>
                 <w:rStyle w:val="Hyperlink"/>
                 <w:i/>
                 <w:iCs/>
                 <w:noProof/>
+                <w:color w:val="auto"/>
+                <w:sz w:val="20"/>
+                <w:szCs w:val="18"/>
                 <w:lang w:val="en-SG"/>
               </w:rPr>
               <w:t>2.1 Min-Max Scaling</w:t>
@@ -612,6 +765,8 @@
               <w:rPr>
                 <w:noProof/>
                 <w:webHidden/>
+                <w:sz w:val="20"/>
+                <w:szCs w:val="18"/>
               </w:rPr>
               <w:tab/>
             </w:r>
@@ -619,6 +774,8 @@
               <w:rPr>
                 <w:noProof/>
                 <w:webHidden/>
+                <w:sz w:val="20"/>
+                <w:szCs w:val="18"/>
               </w:rPr>
               <w:fldChar w:fldCharType="begin"/>
             </w:r>
@@ -626,19 +783,25 @@
               <w:rPr>
                 <w:noProof/>
                 <w:webHidden/>
-              </w:rPr>
-              <w:instrText xml:space="preserve"> PAGEREF _Toc177769315 \h </w:instrText>
-            </w:r>
-            <w:r>
-              <w:rPr>
-                <w:noProof/>
-                <w:webHidden/>
-              </w:rPr>
-            </w:r>
-            <w:r>
-              <w:rPr>
-                <w:noProof/>
-                <w:webHidden/>
+                <w:sz w:val="20"/>
+                <w:szCs w:val="18"/>
+              </w:rPr>
+              <w:instrText xml:space="preserve"> PAGEREF _Toc178118506 \h </w:instrText>
+            </w:r>
+            <w:r>
+              <w:rPr>
+                <w:noProof/>
+                <w:webHidden/>
+                <w:sz w:val="20"/>
+                <w:szCs w:val="18"/>
+              </w:rPr>
+            </w:r>
+            <w:r>
+              <w:rPr>
+                <w:noProof/>
+                <w:webHidden/>
+                <w:sz w:val="20"/>
+                <w:szCs w:val="18"/>
               </w:rPr>
               <w:fldChar w:fldCharType="separate"/>
             </w:r>
@@ -646,6 +809,8 @@
               <w:rPr>
                 <w:noProof/>
                 <w:webHidden/>
+                <w:sz w:val="20"/>
+                <w:szCs w:val="18"/>
               </w:rPr>
               <w:t>3</w:t>
             </w:r>
@@ -653,6 +818,8 @@
               <w:rPr>
                 <w:noProof/>
                 <w:webHidden/>
+                <w:sz w:val="20"/>
+                <w:szCs w:val="18"/>
               </w:rPr>
               <w:fldChar w:fldCharType="end"/>
             </w:r>
@@ -668,17 +835,21 @@
               <w:rFonts w:asciiTheme="minorHAnsi" w:hAnsiTheme="minorHAnsi"/>
               <w:noProof/>
               <w:kern w:val="2"/>
-              <w:szCs w:val="24"/>
+              <w:sz w:val="20"/>
+              <w:szCs w:val="20"/>
               <w14:ligatures w14:val="standardContextual"/>
             </w:rPr>
           </w:pPr>
-          <w:hyperlink w:anchor="_Toc177769316" w:history="1">
+          <w:hyperlink w:anchor="_Toc178118507" w:history="1">
             <w:r>
               <w:rPr>
                 <w:rStyle w:val="Hyperlink"/>
                 <w:i/>
                 <w:iCs/>
                 <w:noProof/>
+                <w:color w:val="auto"/>
+                <w:sz w:val="20"/>
+                <w:szCs w:val="18"/>
                 <w:lang w:val="en-SG"/>
               </w:rPr>
               <w:t>2.2 Standardisation</w:t>
@@ -687,6 +858,8 @@
               <w:rPr>
                 <w:noProof/>
                 <w:webHidden/>
+                <w:sz w:val="20"/>
+                <w:szCs w:val="18"/>
               </w:rPr>
               <w:tab/>
             </w:r>
@@ -694,6 +867,8 @@
               <w:rPr>
                 <w:noProof/>
                 <w:webHidden/>
+                <w:sz w:val="20"/>
+                <w:szCs w:val="18"/>
               </w:rPr>
               <w:fldChar w:fldCharType="begin"/>
             </w:r>
@@ -701,19 +876,25 @@
               <w:rPr>
                 <w:noProof/>
                 <w:webHidden/>
-              </w:rPr>
-              <w:instrText xml:space="preserve"> PAGEREF _Toc177769316 \h </w:instrText>
-            </w:r>
-            <w:r>
-              <w:rPr>
-                <w:noProof/>
-                <w:webHidden/>
-              </w:rPr>
-            </w:r>
-            <w:r>
-              <w:rPr>
-                <w:noProof/>
-                <w:webHidden/>
+                <w:sz w:val="20"/>
+                <w:szCs w:val="18"/>
+              </w:rPr>
+              <w:instrText xml:space="preserve"> PAGEREF _Toc178118507 \h </w:instrText>
+            </w:r>
+            <w:r>
+              <w:rPr>
+                <w:noProof/>
+                <w:webHidden/>
+                <w:sz w:val="20"/>
+                <w:szCs w:val="18"/>
+              </w:rPr>
+            </w:r>
+            <w:r>
+              <w:rPr>
+                <w:noProof/>
+                <w:webHidden/>
+                <w:sz w:val="20"/>
+                <w:szCs w:val="18"/>
               </w:rPr>
               <w:fldChar w:fldCharType="separate"/>
             </w:r>
@@ -721,6 +902,8 @@
               <w:rPr>
                 <w:noProof/>
                 <w:webHidden/>
+                <w:sz w:val="20"/>
+                <w:szCs w:val="18"/>
               </w:rPr>
               <w:t>4</w:t>
             </w:r>
@@ -728,6 +911,8 @@
               <w:rPr>
                 <w:noProof/>
                 <w:webHidden/>
+                <w:sz w:val="20"/>
+                <w:szCs w:val="18"/>
               </w:rPr>
               <w:fldChar w:fldCharType="end"/>
             </w:r>
@@ -743,17 +928,21 @@
               <w:rFonts w:asciiTheme="minorHAnsi" w:hAnsiTheme="minorHAnsi"/>
               <w:noProof/>
               <w:kern w:val="2"/>
-              <w:szCs w:val="24"/>
+              <w:sz w:val="20"/>
+              <w:szCs w:val="20"/>
               <w14:ligatures w14:val="standardContextual"/>
             </w:rPr>
           </w:pPr>
-          <w:hyperlink w:anchor="_Toc177769317" w:history="1">
+          <w:hyperlink w:anchor="_Toc178118508" w:history="1">
             <w:r>
               <w:rPr>
                 <w:rStyle w:val="Hyperlink"/>
                 <w:i/>
                 <w:iCs/>
                 <w:noProof/>
+                <w:color w:val="auto"/>
+                <w:sz w:val="20"/>
+                <w:szCs w:val="18"/>
                 <w:lang w:val="en-SG"/>
               </w:rPr>
               <w:t>2.3 Robust Scaling</w:t>
@@ -762,6 +951,8 @@
               <w:rPr>
                 <w:noProof/>
                 <w:webHidden/>
+                <w:sz w:val="20"/>
+                <w:szCs w:val="18"/>
               </w:rPr>
               <w:tab/>
             </w:r>
@@ -769,6 +960,8 @@
               <w:rPr>
                 <w:noProof/>
                 <w:webHidden/>
+                <w:sz w:val="20"/>
+                <w:szCs w:val="18"/>
               </w:rPr>
               <w:fldChar w:fldCharType="begin"/>
             </w:r>
@@ -776,19 +969,25 @@
               <w:rPr>
                 <w:noProof/>
                 <w:webHidden/>
-              </w:rPr>
-              <w:instrText xml:space="preserve"> PAGEREF _Toc177769317 \h </w:instrText>
-            </w:r>
-            <w:r>
-              <w:rPr>
-                <w:noProof/>
-                <w:webHidden/>
-              </w:rPr>
-            </w:r>
-            <w:r>
-              <w:rPr>
-                <w:noProof/>
-                <w:webHidden/>
+                <w:sz w:val="20"/>
+                <w:szCs w:val="18"/>
+              </w:rPr>
+              <w:instrText xml:space="preserve"> PAGEREF _Toc178118508 \h </w:instrText>
+            </w:r>
+            <w:r>
+              <w:rPr>
+                <w:noProof/>
+                <w:webHidden/>
+                <w:sz w:val="20"/>
+                <w:szCs w:val="18"/>
+              </w:rPr>
+            </w:r>
+            <w:r>
+              <w:rPr>
+                <w:noProof/>
+                <w:webHidden/>
+                <w:sz w:val="20"/>
+                <w:szCs w:val="18"/>
               </w:rPr>
               <w:fldChar w:fldCharType="separate"/>
             </w:r>
@@ -796,6 +995,8 @@
               <w:rPr>
                 <w:noProof/>
                 <w:webHidden/>
+                <w:sz w:val="20"/>
+                <w:szCs w:val="18"/>
               </w:rPr>
               <w:t>5</w:t>
             </w:r>
@@ -803,6 +1004,8 @@
               <w:rPr>
                 <w:noProof/>
                 <w:webHidden/>
+                <w:sz w:val="20"/>
+                <w:szCs w:val="18"/>
               </w:rPr>
               <w:fldChar w:fldCharType="end"/>
             </w:r>
@@ -818,17 +1021,21 @@
               <w:rFonts w:asciiTheme="minorHAnsi" w:hAnsiTheme="minorHAnsi"/>
               <w:noProof/>
               <w:kern w:val="2"/>
-              <w:szCs w:val="24"/>
+              <w:sz w:val="20"/>
+              <w:szCs w:val="20"/>
               <w14:ligatures w14:val="standardContextual"/>
             </w:rPr>
           </w:pPr>
-          <w:hyperlink w:anchor="_Toc177769318" w:history="1">
+          <w:hyperlink w:anchor="_Toc178118509" w:history="1">
             <w:r>
               <w:rPr>
                 <w:rStyle w:val="Hyperlink"/>
                 <w:i/>
                 <w:iCs/>
                 <w:noProof/>
+                <w:color w:val="auto"/>
+                <w:sz w:val="20"/>
+                <w:szCs w:val="18"/>
                 <w:lang w:val="en-SG"/>
               </w:rPr>
               <w:t>3. Pre-Trained Networks for Image and Text Processing</w:t>
@@ -837,6 +1044,8 @@
               <w:rPr>
                 <w:noProof/>
                 <w:webHidden/>
+                <w:sz w:val="20"/>
+                <w:szCs w:val="18"/>
               </w:rPr>
               <w:tab/>
             </w:r>
@@ -844,6 +1053,8 @@
               <w:rPr>
                 <w:noProof/>
                 <w:webHidden/>
+                <w:sz w:val="20"/>
+                <w:szCs w:val="18"/>
               </w:rPr>
               <w:fldChar w:fldCharType="begin"/>
             </w:r>
@@ -851,19 +1062,25 @@
               <w:rPr>
                 <w:noProof/>
                 <w:webHidden/>
-              </w:rPr>
-              <w:instrText xml:space="preserve"> PAGEREF _Toc177769318 \h </w:instrText>
-            </w:r>
-            <w:r>
-              <w:rPr>
-                <w:noProof/>
-                <w:webHidden/>
-              </w:rPr>
-            </w:r>
-            <w:r>
-              <w:rPr>
-                <w:noProof/>
-                <w:webHidden/>
+                <w:sz w:val="20"/>
+                <w:szCs w:val="18"/>
+              </w:rPr>
+              <w:instrText xml:space="preserve"> PAGEREF _Toc178118509 \h </w:instrText>
+            </w:r>
+            <w:r>
+              <w:rPr>
+                <w:noProof/>
+                <w:webHidden/>
+                <w:sz w:val="20"/>
+                <w:szCs w:val="18"/>
+              </w:rPr>
+            </w:r>
+            <w:r>
+              <w:rPr>
+                <w:noProof/>
+                <w:webHidden/>
+                <w:sz w:val="20"/>
+                <w:szCs w:val="18"/>
               </w:rPr>
               <w:fldChar w:fldCharType="separate"/>
             </w:r>
@@ -871,6 +1088,8 @@
               <w:rPr>
                 <w:noProof/>
                 <w:webHidden/>
+                <w:sz w:val="20"/>
+                <w:szCs w:val="18"/>
               </w:rPr>
               <w:t>7</w:t>
             </w:r>
@@ -878,6 +1097,8 @@
               <w:rPr>
                 <w:noProof/>
                 <w:webHidden/>
+                <w:sz w:val="20"/>
+                <w:szCs w:val="18"/>
               </w:rPr>
               <w:fldChar w:fldCharType="end"/>
             </w:r>
@@ -893,17 +1114,21 @@
               <w:rFonts w:asciiTheme="minorHAnsi" w:hAnsiTheme="minorHAnsi"/>
               <w:noProof/>
               <w:kern w:val="2"/>
-              <w:szCs w:val="24"/>
+              <w:sz w:val="20"/>
+              <w:szCs w:val="20"/>
               <w14:ligatures w14:val="standardContextual"/>
             </w:rPr>
           </w:pPr>
-          <w:hyperlink w:anchor="_Toc177769319" w:history="1">
+          <w:hyperlink w:anchor="_Toc178118510" w:history="1">
             <w:r>
               <w:rPr>
                 <w:rStyle w:val="Hyperlink"/>
                 <w:i/>
                 <w:iCs/>
                 <w:noProof/>
+                <w:color w:val="auto"/>
+                <w:sz w:val="20"/>
+                <w:szCs w:val="18"/>
                 <w:lang w:val="en-SG"/>
               </w:rPr>
               <w:t>3.1 Pre-Trained Networks for Image Processing</w:t>
@@ -912,6 +1137,8 @@
               <w:rPr>
                 <w:noProof/>
                 <w:webHidden/>
+                <w:sz w:val="20"/>
+                <w:szCs w:val="18"/>
               </w:rPr>
               <w:tab/>
             </w:r>
@@ -919,6 +1146,8 @@
               <w:rPr>
                 <w:noProof/>
                 <w:webHidden/>
+                <w:sz w:val="20"/>
+                <w:szCs w:val="18"/>
               </w:rPr>
               <w:fldChar w:fldCharType="begin"/>
             </w:r>
@@ -926,19 +1155,25 @@
               <w:rPr>
                 <w:noProof/>
                 <w:webHidden/>
-              </w:rPr>
-              <w:instrText xml:space="preserve"> PAGEREF _Toc177769319 \h </w:instrText>
-            </w:r>
-            <w:r>
-              <w:rPr>
-                <w:noProof/>
-                <w:webHidden/>
-              </w:rPr>
-            </w:r>
-            <w:r>
-              <w:rPr>
-                <w:noProof/>
-                <w:webHidden/>
+                <w:sz w:val="20"/>
+                <w:szCs w:val="18"/>
+              </w:rPr>
+              <w:instrText xml:space="preserve"> PAGEREF _Toc178118510 \h </w:instrText>
+            </w:r>
+            <w:r>
+              <w:rPr>
+                <w:noProof/>
+                <w:webHidden/>
+                <w:sz w:val="20"/>
+                <w:szCs w:val="18"/>
+              </w:rPr>
+            </w:r>
+            <w:r>
+              <w:rPr>
+                <w:noProof/>
+                <w:webHidden/>
+                <w:sz w:val="20"/>
+                <w:szCs w:val="18"/>
               </w:rPr>
               <w:fldChar w:fldCharType="separate"/>
             </w:r>
@@ -946,6 +1181,8 @@
               <w:rPr>
                 <w:noProof/>
                 <w:webHidden/>
+                <w:sz w:val="20"/>
+                <w:szCs w:val="18"/>
               </w:rPr>
               <w:t>7</w:t>
             </w:r>
@@ -953,6 +1190,8 @@
               <w:rPr>
                 <w:noProof/>
                 <w:webHidden/>
+                <w:sz w:val="20"/>
+                <w:szCs w:val="18"/>
               </w:rPr>
               <w:fldChar w:fldCharType="end"/>
             </w:r>
@@ -968,17 +1207,21 @@
               <w:rFonts w:asciiTheme="minorHAnsi" w:hAnsiTheme="minorHAnsi"/>
               <w:noProof/>
               <w:kern w:val="2"/>
-              <w:szCs w:val="24"/>
+              <w:sz w:val="20"/>
+              <w:szCs w:val="20"/>
               <w14:ligatures w14:val="standardContextual"/>
             </w:rPr>
           </w:pPr>
-          <w:hyperlink w:anchor="_Toc177769320" w:history="1">
+          <w:hyperlink w:anchor="_Toc178118511" w:history="1">
             <w:r>
               <w:rPr>
                 <w:rStyle w:val="Hyperlink"/>
                 <w:i/>
                 <w:iCs/>
                 <w:noProof/>
+                <w:color w:val="auto"/>
+                <w:sz w:val="20"/>
+                <w:szCs w:val="18"/>
               </w:rPr>
               <w:t>3.2 Pre-Trained Networks for Text Processing</w:t>
             </w:r>
@@ -986,6 +1229,8 @@
               <w:rPr>
                 <w:noProof/>
                 <w:webHidden/>
+                <w:sz w:val="20"/>
+                <w:szCs w:val="18"/>
               </w:rPr>
               <w:tab/>
             </w:r>
@@ -993,6 +1238,8 @@
               <w:rPr>
                 <w:noProof/>
                 <w:webHidden/>
+                <w:sz w:val="20"/>
+                <w:szCs w:val="18"/>
               </w:rPr>
               <w:fldChar w:fldCharType="begin"/>
             </w:r>
@@ -1000,19 +1247,25 @@
               <w:rPr>
                 <w:noProof/>
                 <w:webHidden/>
-              </w:rPr>
-              <w:instrText xml:space="preserve"> PAGEREF _Toc177769320 \h </w:instrText>
-            </w:r>
-            <w:r>
-              <w:rPr>
-                <w:noProof/>
-                <w:webHidden/>
-              </w:rPr>
-            </w:r>
-            <w:r>
-              <w:rPr>
-                <w:noProof/>
-                <w:webHidden/>
+                <w:sz w:val="20"/>
+                <w:szCs w:val="18"/>
+              </w:rPr>
+              <w:instrText xml:space="preserve"> PAGEREF _Toc178118511 \h </w:instrText>
+            </w:r>
+            <w:r>
+              <w:rPr>
+                <w:noProof/>
+                <w:webHidden/>
+                <w:sz w:val="20"/>
+                <w:szCs w:val="18"/>
+              </w:rPr>
+            </w:r>
+            <w:r>
+              <w:rPr>
+                <w:noProof/>
+                <w:webHidden/>
+                <w:sz w:val="20"/>
+                <w:szCs w:val="18"/>
               </w:rPr>
               <w:fldChar w:fldCharType="separate"/>
             </w:r>
@@ -1020,6 +1273,8 @@
               <w:rPr>
                 <w:noProof/>
                 <w:webHidden/>
+                <w:sz w:val="20"/>
+                <w:szCs w:val="18"/>
               </w:rPr>
               <w:t>9</w:t>
             </w:r>
@@ -1027,6 +1282,8 @@
               <w:rPr>
                 <w:noProof/>
                 <w:webHidden/>
+                <w:sz w:val="20"/>
+                <w:szCs w:val="18"/>
               </w:rPr>
               <w:fldChar w:fldCharType="end"/>
             </w:r>
@@ -1042,17 +1299,21 @@
               <w:rFonts w:asciiTheme="minorHAnsi" w:hAnsiTheme="minorHAnsi"/>
               <w:noProof/>
               <w:kern w:val="2"/>
-              <w:szCs w:val="24"/>
+              <w:sz w:val="20"/>
+              <w:szCs w:val="20"/>
               <w14:ligatures w14:val="standardContextual"/>
             </w:rPr>
           </w:pPr>
-          <w:hyperlink w:anchor="_Toc177769321" w:history="1">
+          <w:hyperlink w:anchor="_Toc178118512" w:history="1">
             <w:r>
               <w:rPr>
                 <w:rStyle w:val="Hyperlink"/>
                 <w:i/>
                 <w:iCs/>
                 <w:noProof/>
+                <w:color w:val="auto"/>
+                <w:sz w:val="20"/>
+                <w:szCs w:val="18"/>
               </w:rPr>
               <w:t>3.3 Concept of Embeddings</w:t>
             </w:r>
@@ -1060,6 +1321,8 @@
               <w:rPr>
                 <w:noProof/>
                 <w:webHidden/>
+                <w:sz w:val="20"/>
+                <w:szCs w:val="18"/>
               </w:rPr>
               <w:tab/>
             </w:r>
@@ -1067,6 +1330,8 @@
               <w:rPr>
                 <w:noProof/>
                 <w:webHidden/>
+                <w:sz w:val="20"/>
+                <w:szCs w:val="18"/>
               </w:rPr>
               <w:fldChar w:fldCharType="begin"/>
             </w:r>
@@ -1074,19 +1339,25 @@
               <w:rPr>
                 <w:noProof/>
                 <w:webHidden/>
-              </w:rPr>
-              <w:instrText xml:space="preserve"> PAGEREF _Toc177769321 \h </w:instrText>
-            </w:r>
-            <w:r>
-              <w:rPr>
-                <w:noProof/>
-                <w:webHidden/>
-              </w:rPr>
-            </w:r>
-            <w:r>
-              <w:rPr>
-                <w:noProof/>
-                <w:webHidden/>
+                <w:sz w:val="20"/>
+                <w:szCs w:val="18"/>
+              </w:rPr>
+              <w:instrText xml:space="preserve"> PAGEREF _Toc178118512 \h </w:instrText>
+            </w:r>
+            <w:r>
+              <w:rPr>
+                <w:noProof/>
+                <w:webHidden/>
+                <w:sz w:val="20"/>
+                <w:szCs w:val="18"/>
+              </w:rPr>
+            </w:r>
+            <w:r>
+              <w:rPr>
+                <w:noProof/>
+                <w:webHidden/>
+                <w:sz w:val="20"/>
+                <w:szCs w:val="18"/>
               </w:rPr>
               <w:fldChar w:fldCharType="separate"/>
             </w:r>
@@ -1094,6 +1365,8 @@
               <w:rPr>
                 <w:noProof/>
                 <w:webHidden/>
+                <w:sz w:val="20"/>
+                <w:szCs w:val="18"/>
               </w:rPr>
               <w:t>10</w:t>
             </w:r>
@@ -1101,6 +1374,1112 @@
               <w:rPr>
                 <w:noProof/>
                 <w:webHidden/>
+                <w:sz w:val="20"/>
+                <w:szCs w:val="18"/>
+              </w:rPr>
+              <w:fldChar w:fldCharType="end"/>
+            </w:r>
+          </w:hyperlink>
+        </w:p>
+        <w:p>
+          <w:pPr>
+            <w:pStyle w:val="TOC2"/>
+            <w:tabs>
+              <w:tab w:val="right" w:leader="dot" w:pos="9016"/>
+            </w:tabs>
+            <w:rPr>
+              <w:rFonts w:asciiTheme="minorHAnsi" w:hAnsiTheme="minorHAnsi"/>
+              <w:noProof/>
+              <w:kern w:val="2"/>
+              <w:sz w:val="20"/>
+              <w:szCs w:val="20"/>
+              <w14:ligatures w14:val="standardContextual"/>
+            </w:rPr>
+          </w:pPr>
+          <w:hyperlink w:anchor="_Toc178118513" w:history="1">
+            <w:r>
+              <w:rPr>
+                <w:rStyle w:val="Hyperlink"/>
+                <w:i/>
+                <w:iCs/>
+                <w:noProof/>
+                <w:color w:val="auto"/>
+                <w:sz w:val="20"/>
+                <w:szCs w:val="18"/>
+              </w:rPr>
+              <w:t>4. Object Detection Module Using Pre-Trained Networks</w:t>
+            </w:r>
+            <w:r>
+              <w:rPr>
+                <w:noProof/>
+                <w:webHidden/>
+                <w:sz w:val="20"/>
+                <w:szCs w:val="18"/>
+              </w:rPr>
+              <w:tab/>
+            </w:r>
+            <w:r>
+              <w:rPr>
+                <w:noProof/>
+                <w:webHidden/>
+                <w:sz w:val="20"/>
+                <w:szCs w:val="18"/>
+              </w:rPr>
+              <w:fldChar w:fldCharType="begin"/>
+            </w:r>
+            <w:r>
+              <w:rPr>
+                <w:noProof/>
+                <w:webHidden/>
+                <w:sz w:val="20"/>
+                <w:szCs w:val="18"/>
+              </w:rPr>
+              <w:instrText xml:space="preserve"> PAGEREF _Toc178118513 \h </w:instrText>
+            </w:r>
+            <w:r>
+              <w:rPr>
+                <w:noProof/>
+                <w:webHidden/>
+                <w:sz w:val="20"/>
+                <w:szCs w:val="18"/>
+              </w:rPr>
+            </w:r>
+            <w:r>
+              <w:rPr>
+                <w:noProof/>
+                <w:webHidden/>
+                <w:sz w:val="20"/>
+                <w:szCs w:val="18"/>
+              </w:rPr>
+              <w:fldChar w:fldCharType="separate"/>
+            </w:r>
+            <w:r>
+              <w:rPr>
+                <w:noProof/>
+                <w:webHidden/>
+                <w:sz w:val="20"/>
+                <w:szCs w:val="18"/>
+              </w:rPr>
+              <w:t>12</w:t>
+            </w:r>
+            <w:r>
+              <w:rPr>
+                <w:noProof/>
+                <w:webHidden/>
+                <w:sz w:val="20"/>
+                <w:szCs w:val="18"/>
+              </w:rPr>
+              <w:fldChar w:fldCharType="end"/>
+            </w:r>
+          </w:hyperlink>
+        </w:p>
+        <w:p>
+          <w:pPr>
+            <w:pStyle w:val="TOC3"/>
+            <w:tabs>
+              <w:tab w:val="right" w:leader="dot" w:pos="9016"/>
+            </w:tabs>
+            <w:rPr>
+              <w:rFonts w:asciiTheme="minorHAnsi" w:hAnsiTheme="minorHAnsi"/>
+              <w:noProof/>
+              <w:kern w:val="2"/>
+              <w:sz w:val="20"/>
+              <w:szCs w:val="20"/>
+              <w14:ligatures w14:val="standardContextual"/>
+            </w:rPr>
+          </w:pPr>
+          <w:hyperlink w:anchor="_Toc178118514" w:history="1">
+            <w:r>
+              <w:rPr>
+                <w:rStyle w:val="Hyperlink"/>
+                <w:i/>
+                <w:iCs/>
+                <w:noProof/>
+                <w:color w:val="auto"/>
+                <w:sz w:val="20"/>
+                <w:szCs w:val="18"/>
+              </w:rPr>
+              <w:t>4.1 Using an ML Development Cycle</w:t>
+            </w:r>
+            <w:r>
+              <w:rPr>
+                <w:noProof/>
+                <w:webHidden/>
+                <w:sz w:val="20"/>
+                <w:szCs w:val="18"/>
+              </w:rPr>
+              <w:tab/>
+            </w:r>
+            <w:r>
+              <w:rPr>
+                <w:noProof/>
+                <w:webHidden/>
+                <w:sz w:val="20"/>
+                <w:szCs w:val="18"/>
+              </w:rPr>
+              <w:fldChar w:fldCharType="begin"/>
+            </w:r>
+            <w:r>
+              <w:rPr>
+                <w:noProof/>
+                <w:webHidden/>
+                <w:sz w:val="20"/>
+                <w:szCs w:val="18"/>
+              </w:rPr>
+              <w:instrText xml:space="preserve"> PAGEREF _Toc178118514 \h </w:instrText>
+            </w:r>
+            <w:r>
+              <w:rPr>
+                <w:noProof/>
+                <w:webHidden/>
+                <w:sz w:val="20"/>
+                <w:szCs w:val="18"/>
+              </w:rPr>
+            </w:r>
+            <w:r>
+              <w:rPr>
+                <w:noProof/>
+                <w:webHidden/>
+                <w:sz w:val="20"/>
+                <w:szCs w:val="18"/>
+              </w:rPr>
+              <w:fldChar w:fldCharType="separate"/>
+            </w:r>
+            <w:r>
+              <w:rPr>
+                <w:noProof/>
+                <w:webHidden/>
+                <w:sz w:val="20"/>
+                <w:szCs w:val="18"/>
+              </w:rPr>
+              <w:t>12</w:t>
+            </w:r>
+            <w:r>
+              <w:rPr>
+                <w:noProof/>
+                <w:webHidden/>
+                <w:sz w:val="20"/>
+                <w:szCs w:val="18"/>
+              </w:rPr>
+              <w:fldChar w:fldCharType="end"/>
+            </w:r>
+          </w:hyperlink>
+        </w:p>
+        <w:p>
+          <w:pPr>
+            <w:pStyle w:val="TOC3"/>
+            <w:tabs>
+              <w:tab w:val="right" w:leader="dot" w:pos="9016"/>
+            </w:tabs>
+            <w:rPr>
+              <w:rFonts w:asciiTheme="minorHAnsi" w:hAnsiTheme="minorHAnsi"/>
+              <w:noProof/>
+              <w:kern w:val="2"/>
+              <w:sz w:val="20"/>
+              <w:szCs w:val="20"/>
+              <w14:ligatures w14:val="standardContextual"/>
+            </w:rPr>
+          </w:pPr>
+          <w:hyperlink w:anchor="_Toc178118515" w:history="1">
+            <w:r>
+              <w:rPr>
+                <w:rStyle w:val="Hyperlink"/>
+                <w:i/>
+                <w:iCs/>
+                <w:noProof/>
+                <w:color w:val="auto"/>
+                <w:sz w:val="20"/>
+                <w:szCs w:val="18"/>
+              </w:rPr>
+              <w:t>4.2 Environment and Package Installation</w:t>
+            </w:r>
+            <w:r>
+              <w:rPr>
+                <w:noProof/>
+                <w:webHidden/>
+                <w:sz w:val="20"/>
+                <w:szCs w:val="18"/>
+              </w:rPr>
+              <w:tab/>
+            </w:r>
+            <w:r>
+              <w:rPr>
+                <w:noProof/>
+                <w:webHidden/>
+                <w:sz w:val="20"/>
+                <w:szCs w:val="18"/>
+              </w:rPr>
+              <w:fldChar w:fldCharType="begin"/>
+            </w:r>
+            <w:r>
+              <w:rPr>
+                <w:noProof/>
+                <w:webHidden/>
+                <w:sz w:val="20"/>
+                <w:szCs w:val="18"/>
+              </w:rPr>
+              <w:instrText xml:space="preserve"> PAGEREF _Toc178118515 \h </w:instrText>
+            </w:r>
+            <w:r>
+              <w:rPr>
+                <w:noProof/>
+                <w:webHidden/>
+                <w:sz w:val="20"/>
+                <w:szCs w:val="18"/>
+              </w:rPr>
+            </w:r>
+            <w:r>
+              <w:rPr>
+                <w:noProof/>
+                <w:webHidden/>
+                <w:sz w:val="20"/>
+                <w:szCs w:val="18"/>
+              </w:rPr>
+              <w:fldChar w:fldCharType="separate"/>
+            </w:r>
+            <w:r>
+              <w:rPr>
+                <w:noProof/>
+                <w:webHidden/>
+                <w:sz w:val="20"/>
+                <w:szCs w:val="18"/>
+              </w:rPr>
+              <w:t>13</w:t>
+            </w:r>
+            <w:r>
+              <w:rPr>
+                <w:noProof/>
+                <w:webHidden/>
+                <w:sz w:val="20"/>
+                <w:szCs w:val="18"/>
+              </w:rPr>
+              <w:fldChar w:fldCharType="end"/>
+            </w:r>
+          </w:hyperlink>
+        </w:p>
+        <w:p>
+          <w:pPr>
+            <w:pStyle w:val="TOC3"/>
+            <w:tabs>
+              <w:tab w:val="right" w:leader="dot" w:pos="9016"/>
+            </w:tabs>
+            <w:rPr>
+              <w:rFonts w:asciiTheme="minorHAnsi" w:hAnsiTheme="minorHAnsi"/>
+              <w:noProof/>
+              <w:kern w:val="2"/>
+              <w:sz w:val="20"/>
+              <w:szCs w:val="20"/>
+              <w14:ligatures w14:val="standardContextual"/>
+            </w:rPr>
+          </w:pPr>
+          <w:hyperlink w:anchor="_Toc178118516" w:history="1">
+            <w:r>
+              <w:rPr>
+                <w:rStyle w:val="Hyperlink"/>
+                <w:i/>
+                <w:iCs/>
+                <w:noProof/>
+                <w:color w:val="auto"/>
+                <w:sz w:val="20"/>
+                <w:szCs w:val="18"/>
+              </w:rPr>
+              <w:t>4.3 Training, Validating, and Testing Steps</w:t>
+            </w:r>
+            <w:r>
+              <w:rPr>
+                <w:noProof/>
+                <w:webHidden/>
+                <w:sz w:val="20"/>
+                <w:szCs w:val="18"/>
+              </w:rPr>
+              <w:tab/>
+            </w:r>
+            <w:r>
+              <w:rPr>
+                <w:noProof/>
+                <w:webHidden/>
+                <w:sz w:val="20"/>
+                <w:szCs w:val="18"/>
+              </w:rPr>
+              <w:fldChar w:fldCharType="begin"/>
+            </w:r>
+            <w:r>
+              <w:rPr>
+                <w:noProof/>
+                <w:webHidden/>
+                <w:sz w:val="20"/>
+                <w:szCs w:val="18"/>
+              </w:rPr>
+              <w:instrText xml:space="preserve"> PAGEREF _Toc178118516 \h </w:instrText>
+            </w:r>
+            <w:r>
+              <w:rPr>
+                <w:noProof/>
+                <w:webHidden/>
+                <w:sz w:val="20"/>
+                <w:szCs w:val="18"/>
+              </w:rPr>
+            </w:r>
+            <w:r>
+              <w:rPr>
+                <w:noProof/>
+                <w:webHidden/>
+                <w:sz w:val="20"/>
+                <w:szCs w:val="18"/>
+              </w:rPr>
+              <w:fldChar w:fldCharType="separate"/>
+            </w:r>
+            <w:r>
+              <w:rPr>
+                <w:noProof/>
+                <w:webHidden/>
+                <w:sz w:val="20"/>
+                <w:szCs w:val="18"/>
+              </w:rPr>
+              <w:t>13</w:t>
+            </w:r>
+            <w:r>
+              <w:rPr>
+                <w:noProof/>
+                <w:webHidden/>
+                <w:sz w:val="20"/>
+                <w:szCs w:val="18"/>
+              </w:rPr>
+              <w:fldChar w:fldCharType="end"/>
+            </w:r>
+          </w:hyperlink>
+        </w:p>
+        <w:p>
+          <w:pPr>
+            <w:pStyle w:val="TOC3"/>
+            <w:tabs>
+              <w:tab w:val="right" w:leader="dot" w:pos="9016"/>
+            </w:tabs>
+            <w:rPr>
+              <w:rFonts w:asciiTheme="minorHAnsi" w:hAnsiTheme="minorHAnsi"/>
+              <w:noProof/>
+              <w:kern w:val="2"/>
+              <w:sz w:val="20"/>
+              <w:szCs w:val="20"/>
+              <w14:ligatures w14:val="standardContextual"/>
+            </w:rPr>
+          </w:pPr>
+          <w:hyperlink w:anchor="_Toc178118517" w:history="1">
+            <w:r>
+              <w:rPr>
+                <w:rStyle w:val="Hyperlink"/>
+                <w:i/>
+                <w:iCs/>
+                <w:noProof/>
+                <w:color w:val="auto"/>
+                <w:sz w:val="20"/>
+                <w:szCs w:val="18"/>
+              </w:rPr>
+              <w:t>4.4 Pre-processing</w:t>
+            </w:r>
+            <w:r>
+              <w:rPr>
+                <w:noProof/>
+                <w:webHidden/>
+                <w:sz w:val="20"/>
+                <w:szCs w:val="18"/>
+              </w:rPr>
+              <w:tab/>
+            </w:r>
+            <w:r>
+              <w:rPr>
+                <w:noProof/>
+                <w:webHidden/>
+                <w:sz w:val="20"/>
+                <w:szCs w:val="18"/>
+              </w:rPr>
+              <w:fldChar w:fldCharType="begin"/>
+            </w:r>
+            <w:r>
+              <w:rPr>
+                <w:noProof/>
+                <w:webHidden/>
+                <w:sz w:val="20"/>
+                <w:szCs w:val="18"/>
+              </w:rPr>
+              <w:instrText xml:space="preserve"> PAGEREF _Toc178118517 \h </w:instrText>
+            </w:r>
+            <w:r>
+              <w:rPr>
+                <w:noProof/>
+                <w:webHidden/>
+                <w:sz w:val="20"/>
+                <w:szCs w:val="18"/>
+              </w:rPr>
+            </w:r>
+            <w:r>
+              <w:rPr>
+                <w:noProof/>
+                <w:webHidden/>
+                <w:sz w:val="20"/>
+                <w:szCs w:val="18"/>
+              </w:rPr>
+              <w:fldChar w:fldCharType="separate"/>
+            </w:r>
+            <w:r>
+              <w:rPr>
+                <w:noProof/>
+                <w:webHidden/>
+                <w:sz w:val="20"/>
+                <w:szCs w:val="18"/>
+              </w:rPr>
+              <w:t>14</w:t>
+            </w:r>
+            <w:r>
+              <w:rPr>
+                <w:noProof/>
+                <w:webHidden/>
+                <w:sz w:val="20"/>
+                <w:szCs w:val="18"/>
+              </w:rPr>
+              <w:fldChar w:fldCharType="end"/>
+            </w:r>
+          </w:hyperlink>
+        </w:p>
+        <w:p>
+          <w:pPr>
+            <w:pStyle w:val="TOC3"/>
+            <w:tabs>
+              <w:tab w:val="right" w:leader="dot" w:pos="9016"/>
+            </w:tabs>
+            <w:rPr>
+              <w:rFonts w:asciiTheme="minorHAnsi" w:hAnsiTheme="minorHAnsi"/>
+              <w:noProof/>
+              <w:kern w:val="2"/>
+              <w:sz w:val="20"/>
+              <w:szCs w:val="20"/>
+              <w14:ligatures w14:val="standardContextual"/>
+            </w:rPr>
+          </w:pPr>
+          <w:hyperlink w:anchor="_Toc178118518" w:history="1">
+            <w:r>
+              <w:rPr>
+                <w:rStyle w:val="Hyperlink"/>
+                <w:i/>
+                <w:iCs/>
+                <w:noProof/>
+                <w:color w:val="auto"/>
+                <w:sz w:val="20"/>
+                <w:szCs w:val="18"/>
+              </w:rPr>
+              <w:t>4.5 Object Classes the System Can Detect</w:t>
+            </w:r>
+            <w:r>
+              <w:rPr>
+                <w:noProof/>
+                <w:webHidden/>
+                <w:sz w:val="20"/>
+                <w:szCs w:val="18"/>
+              </w:rPr>
+              <w:tab/>
+            </w:r>
+            <w:r>
+              <w:rPr>
+                <w:noProof/>
+                <w:webHidden/>
+                <w:sz w:val="20"/>
+                <w:szCs w:val="18"/>
+              </w:rPr>
+              <w:fldChar w:fldCharType="begin"/>
+            </w:r>
+            <w:r>
+              <w:rPr>
+                <w:noProof/>
+                <w:webHidden/>
+                <w:sz w:val="20"/>
+                <w:szCs w:val="18"/>
+              </w:rPr>
+              <w:instrText xml:space="preserve"> PAGEREF _Toc178118518 \h </w:instrText>
+            </w:r>
+            <w:r>
+              <w:rPr>
+                <w:noProof/>
+                <w:webHidden/>
+                <w:sz w:val="20"/>
+                <w:szCs w:val="18"/>
+              </w:rPr>
+            </w:r>
+            <w:r>
+              <w:rPr>
+                <w:noProof/>
+                <w:webHidden/>
+                <w:sz w:val="20"/>
+                <w:szCs w:val="18"/>
+              </w:rPr>
+              <w:fldChar w:fldCharType="separate"/>
+            </w:r>
+            <w:r>
+              <w:rPr>
+                <w:noProof/>
+                <w:webHidden/>
+                <w:sz w:val="20"/>
+                <w:szCs w:val="18"/>
+              </w:rPr>
+              <w:t>14</w:t>
+            </w:r>
+            <w:r>
+              <w:rPr>
+                <w:noProof/>
+                <w:webHidden/>
+                <w:sz w:val="20"/>
+                <w:szCs w:val="18"/>
+              </w:rPr>
+              <w:fldChar w:fldCharType="end"/>
+            </w:r>
+          </w:hyperlink>
+        </w:p>
+        <w:p>
+          <w:pPr>
+            <w:pStyle w:val="TOC3"/>
+            <w:tabs>
+              <w:tab w:val="right" w:leader="dot" w:pos="9016"/>
+            </w:tabs>
+            <w:rPr>
+              <w:rFonts w:asciiTheme="minorHAnsi" w:hAnsiTheme="minorHAnsi"/>
+              <w:noProof/>
+              <w:kern w:val="2"/>
+              <w:sz w:val="20"/>
+              <w:szCs w:val="20"/>
+              <w14:ligatures w14:val="standardContextual"/>
+            </w:rPr>
+          </w:pPr>
+          <w:hyperlink w:anchor="_Toc178118519" w:history="1">
+            <w:r>
+              <w:rPr>
+                <w:rStyle w:val="Hyperlink"/>
+                <w:i/>
+                <w:iCs/>
+                <w:noProof/>
+                <w:color w:val="auto"/>
+                <w:sz w:val="20"/>
+                <w:szCs w:val="18"/>
+              </w:rPr>
+              <w:t>4.6 Performance Metrics</w:t>
+            </w:r>
+            <w:r>
+              <w:rPr>
+                <w:noProof/>
+                <w:webHidden/>
+                <w:sz w:val="20"/>
+                <w:szCs w:val="18"/>
+              </w:rPr>
+              <w:tab/>
+            </w:r>
+            <w:r>
+              <w:rPr>
+                <w:noProof/>
+                <w:webHidden/>
+                <w:sz w:val="20"/>
+                <w:szCs w:val="18"/>
+              </w:rPr>
+              <w:fldChar w:fldCharType="begin"/>
+            </w:r>
+            <w:r>
+              <w:rPr>
+                <w:noProof/>
+                <w:webHidden/>
+                <w:sz w:val="20"/>
+                <w:szCs w:val="18"/>
+              </w:rPr>
+              <w:instrText xml:space="preserve"> PAGEREF _Toc178118519 \h </w:instrText>
+            </w:r>
+            <w:r>
+              <w:rPr>
+                <w:noProof/>
+                <w:webHidden/>
+                <w:sz w:val="20"/>
+                <w:szCs w:val="18"/>
+              </w:rPr>
+            </w:r>
+            <w:r>
+              <w:rPr>
+                <w:noProof/>
+                <w:webHidden/>
+                <w:sz w:val="20"/>
+                <w:szCs w:val="18"/>
+              </w:rPr>
+              <w:fldChar w:fldCharType="separate"/>
+            </w:r>
+            <w:r>
+              <w:rPr>
+                <w:noProof/>
+                <w:webHidden/>
+                <w:sz w:val="20"/>
+                <w:szCs w:val="18"/>
+              </w:rPr>
+              <w:t>14</w:t>
+            </w:r>
+            <w:r>
+              <w:rPr>
+                <w:noProof/>
+                <w:webHidden/>
+                <w:sz w:val="20"/>
+                <w:szCs w:val="18"/>
+              </w:rPr>
+              <w:fldChar w:fldCharType="end"/>
+            </w:r>
+          </w:hyperlink>
+        </w:p>
+        <w:p>
+          <w:pPr>
+            <w:pStyle w:val="TOC3"/>
+            <w:tabs>
+              <w:tab w:val="right" w:leader="dot" w:pos="9016"/>
+            </w:tabs>
+            <w:rPr>
+              <w:rFonts w:asciiTheme="minorHAnsi" w:hAnsiTheme="minorHAnsi"/>
+              <w:noProof/>
+              <w:kern w:val="2"/>
+              <w:sz w:val="20"/>
+              <w:szCs w:val="20"/>
+              <w14:ligatures w14:val="standardContextual"/>
+            </w:rPr>
+          </w:pPr>
+          <w:hyperlink w:anchor="_Toc178118520" w:history="1">
+            <w:r>
+              <w:rPr>
+                <w:rStyle w:val="Hyperlink"/>
+                <w:i/>
+                <w:iCs/>
+                <w:noProof/>
+                <w:color w:val="auto"/>
+                <w:sz w:val="20"/>
+                <w:szCs w:val="18"/>
+              </w:rPr>
+              <w:t>4.7 Evaluation of Sub-System</w:t>
+            </w:r>
+            <w:r>
+              <w:rPr>
+                <w:noProof/>
+                <w:webHidden/>
+                <w:sz w:val="20"/>
+                <w:szCs w:val="18"/>
+              </w:rPr>
+              <w:tab/>
+            </w:r>
+            <w:r>
+              <w:rPr>
+                <w:noProof/>
+                <w:webHidden/>
+                <w:sz w:val="20"/>
+                <w:szCs w:val="18"/>
+              </w:rPr>
+              <w:fldChar w:fldCharType="begin"/>
+            </w:r>
+            <w:r>
+              <w:rPr>
+                <w:noProof/>
+                <w:webHidden/>
+                <w:sz w:val="20"/>
+                <w:szCs w:val="18"/>
+              </w:rPr>
+              <w:instrText xml:space="preserve"> PAGEREF _Toc178118520 \h </w:instrText>
+            </w:r>
+            <w:r>
+              <w:rPr>
+                <w:noProof/>
+                <w:webHidden/>
+                <w:sz w:val="20"/>
+                <w:szCs w:val="18"/>
+              </w:rPr>
+            </w:r>
+            <w:r>
+              <w:rPr>
+                <w:noProof/>
+                <w:webHidden/>
+                <w:sz w:val="20"/>
+                <w:szCs w:val="18"/>
+              </w:rPr>
+              <w:fldChar w:fldCharType="separate"/>
+            </w:r>
+            <w:r>
+              <w:rPr>
+                <w:noProof/>
+                <w:webHidden/>
+                <w:sz w:val="20"/>
+                <w:szCs w:val="18"/>
+              </w:rPr>
+              <w:t>15</w:t>
+            </w:r>
+            <w:r>
+              <w:rPr>
+                <w:noProof/>
+                <w:webHidden/>
+                <w:sz w:val="20"/>
+                <w:szCs w:val="18"/>
+              </w:rPr>
+              <w:fldChar w:fldCharType="end"/>
+            </w:r>
+          </w:hyperlink>
+        </w:p>
+        <w:p>
+          <w:pPr>
+            <w:pStyle w:val="TOC2"/>
+            <w:tabs>
+              <w:tab w:val="right" w:leader="dot" w:pos="9016"/>
+            </w:tabs>
+            <w:rPr>
+              <w:rFonts w:asciiTheme="minorHAnsi" w:hAnsiTheme="minorHAnsi"/>
+              <w:noProof/>
+              <w:kern w:val="2"/>
+              <w:sz w:val="20"/>
+              <w:szCs w:val="20"/>
+              <w14:ligatures w14:val="standardContextual"/>
+            </w:rPr>
+          </w:pPr>
+          <w:hyperlink w:anchor="_Toc178118521" w:history="1">
+            <w:r>
+              <w:rPr>
+                <w:rStyle w:val="Hyperlink"/>
+                <w:i/>
+                <w:iCs/>
+                <w:noProof/>
+                <w:color w:val="auto"/>
+                <w:sz w:val="20"/>
+                <w:szCs w:val="18"/>
+              </w:rPr>
+              <w:t>5. Addressing Common Challenges in Machine Learning Development</w:t>
+            </w:r>
+            <w:r>
+              <w:rPr>
+                <w:noProof/>
+                <w:webHidden/>
+                <w:sz w:val="20"/>
+                <w:szCs w:val="18"/>
+              </w:rPr>
+              <w:tab/>
+            </w:r>
+            <w:r>
+              <w:rPr>
+                <w:noProof/>
+                <w:webHidden/>
+                <w:sz w:val="20"/>
+                <w:szCs w:val="18"/>
+              </w:rPr>
+              <w:fldChar w:fldCharType="begin"/>
+            </w:r>
+            <w:r>
+              <w:rPr>
+                <w:noProof/>
+                <w:webHidden/>
+                <w:sz w:val="20"/>
+                <w:szCs w:val="18"/>
+              </w:rPr>
+              <w:instrText xml:space="preserve"> PAGEREF _Toc178118521 \h </w:instrText>
+            </w:r>
+            <w:r>
+              <w:rPr>
+                <w:noProof/>
+                <w:webHidden/>
+                <w:sz w:val="20"/>
+                <w:szCs w:val="18"/>
+              </w:rPr>
+            </w:r>
+            <w:r>
+              <w:rPr>
+                <w:noProof/>
+                <w:webHidden/>
+                <w:sz w:val="20"/>
+                <w:szCs w:val="18"/>
+              </w:rPr>
+              <w:fldChar w:fldCharType="separate"/>
+            </w:r>
+            <w:r>
+              <w:rPr>
+                <w:noProof/>
+                <w:webHidden/>
+                <w:sz w:val="20"/>
+                <w:szCs w:val="18"/>
+              </w:rPr>
+              <w:t>16</w:t>
+            </w:r>
+            <w:r>
+              <w:rPr>
+                <w:noProof/>
+                <w:webHidden/>
+                <w:sz w:val="20"/>
+                <w:szCs w:val="18"/>
+              </w:rPr>
+              <w:fldChar w:fldCharType="end"/>
+            </w:r>
+          </w:hyperlink>
+        </w:p>
+        <w:p>
+          <w:pPr>
+            <w:pStyle w:val="TOC3"/>
+            <w:tabs>
+              <w:tab w:val="right" w:leader="dot" w:pos="9016"/>
+            </w:tabs>
+            <w:rPr>
+              <w:rFonts w:asciiTheme="minorHAnsi" w:hAnsiTheme="minorHAnsi"/>
+              <w:noProof/>
+              <w:kern w:val="2"/>
+              <w:sz w:val="20"/>
+              <w:szCs w:val="20"/>
+              <w14:ligatures w14:val="standardContextual"/>
+            </w:rPr>
+          </w:pPr>
+          <w:hyperlink w:anchor="_Toc178118522" w:history="1">
+            <w:r>
+              <w:rPr>
+                <w:rStyle w:val="Hyperlink"/>
+                <w:i/>
+                <w:iCs/>
+                <w:noProof/>
+                <w:color w:val="auto"/>
+                <w:sz w:val="20"/>
+                <w:szCs w:val="18"/>
+              </w:rPr>
+              <w:t>5.1 Class Imbalance Problem</w:t>
+            </w:r>
+            <w:r>
+              <w:rPr>
+                <w:noProof/>
+                <w:webHidden/>
+                <w:sz w:val="20"/>
+                <w:szCs w:val="18"/>
+              </w:rPr>
+              <w:tab/>
+            </w:r>
+            <w:r>
+              <w:rPr>
+                <w:noProof/>
+                <w:webHidden/>
+                <w:sz w:val="20"/>
+                <w:szCs w:val="18"/>
+              </w:rPr>
+              <w:fldChar w:fldCharType="begin"/>
+            </w:r>
+            <w:r>
+              <w:rPr>
+                <w:noProof/>
+                <w:webHidden/>
+                <w:sz w:val="20"/>
+                <w:szCs w:val="18"/>
+              </w:rPr>
+              <w:instrText xml:space="preserve"> PAGEREF _Toc178118522 \h </w:instrText>
+            </w:r>
+            <w:r>
+              <w:rPr>
+                <w:noProof/>
+                <w:webHidden/>
+                <w:sz w:val="20"/>
+                <w:szCs w:val="18"/>
+              </w:rPr>
+            </w:r>
+            <w:r>
+              <w:rPr>
+                <w:noProof/>
+                <w:webHidden/>
+                <w:sz w:val="20"/>
+                <w:szCs w:val="18"/>
+              </w:rPr>
+              <w:fldChar w:fldCharType="separate"/>
+            </w:r>
+            <w:r>
+              <w:rPr>
+                <w:noProof/>
+                <w:webHidden/>
+                <w:sz w:val="20"/>
+                <w:szCs w:val="18"/>
+              </w:rPr>
+              <w:t>16</w:t>
+            </w:r>
+            <w:r>
+              <w:rPr>
+                <w:noProof/>
+                <w:webHidden/>
+                <w:sz w:val="20"/>
+                <w:szCs w:val="18"/>
+              </w:rPr>
+              <w:fldChar w:fldCharType="end"/>
+            </w:r>
+          </w:hyperlink>
+        </w:p>
+        <w:p>
+          <w:pPr>
+            <w:pStyle w:val="TOC3"/>
+            <w:tabs>
+              <w:tab w:val="right" w:leader="dot" w:pos="9016"/>
+            </w:tabs>
+            <w:rPr>
+              <w:rFonts w:asciiTheme="minorHAnsi" w:hAnsiTheme="minorHAnsi"/>
+              <w:noProof/>
+              <w:kern w:val="2"/>
+              <w:sz w:val="20"/>
+              <w:szCs w:val="20"/>
+              <w14:ligatures w14:val="standardContextual"/>
+            </w:rPr>
+          </w:pPr>
+          <w:hyperlink w:anchor="_Toc178118523" w:history="1">
+            <w:r>
+              <w:rPr>
+                <w:rStyle w:val="Hyperlink"/>
+                <w:i/>
+                <w:iCs/>
+                <w:noProof/>
+                <w:color w:val="auto"/>
+                <w:sz w:val="20"/>
+                <w:szCs w:val="18"/>
+              </w:rPr>
+              <w:t>5.2 Data Augmentation</w:t>
+            </w:r>
+            <w:r>
+              <w:rPr>
+                <w:noProof/>
+                <w:webHidden/>
+                <w:sz w:val="20"/>
+                <w:szCs w:val="18"/>
+              </w:rPr>
+              <w:tab/>
+            </w:r>
+            <w:r>
+              <w:rPr>
+                <w:noProof/>
+                <w:webHidden/>
+                <w:sz w:val="20"/>
+                <w:szCs w:val="18"/>
+              </w:rPr>
+              <w:fldChar w:fldCharType="begin"/>
+            </w:r>
+            <w:r>
+              <w:rPr>
+                <w:noProof/>
+                <w:webHidden/>
+                <w:sz w:val="20"/>
+                <w:szCs w:val="18"/>
+              </w:rPr>
+              <w:instrText xml:space="preserve"> PAGEREF _Toc178118523 \h </w:instrText>
+            </w:r>
+            <w:r>
+              <w:rPr>
+                <w:noProof/>
+                <w:webHidden/>
+                <w:sz w:val="20"/>
+                <w:szCs w:val="18"/>
+              </w:rPr>
+            </w:r>
+            <w:r>
+              <w:rPr>
+                <w:noProof/>
+                <w:webHidden/>
+                <w:sz w:val="20"/>
+                <w:szCs w:val="18"/>
+              </w:rPr>
+              <w:fldChar w:fldCharType="separate"/>
+            </w:r>
+            <w:r>
+              <w:rPr>
+                <w:noProof/>
+                <w:webHidden/>
+                <w:sz w:val="20"/>
+                <w:szCs w:val="18"/>
+              </w:rPr>
+              <w:t>16</w:t>
+            </w:r>
+            <w:r>
+              <w:rPr>
+                <w:noProof/>
+                <w:webHidden/>
+                <w:sz w:val="20"/>
+                <w:szCs w:val="18"/>
+              </w:rPr>
+              <w:fldChar w:fldCharType="end"/>
+            </w:r>
+          </w:hyperlink>
+        </w:p>
+        <w:p>
+          <w:pPr>
+            <w:pStyle w:val="TOC3"/>
+            <w:tabs>
+              <w:tab w:val="right" w:leader="dot" w:pos="9016"/>
+            </w:tabs>
+            <w:rPr>
+              <w:rFonts w:asciiTheme="minorHAnsi" w:hAnsiTheme="minorHAnsi"/>
+              <w:noProof/>
+              <w:kern w:val="2"/>
+              <w:sz w:val="20"/>
+              <w:szCs w:val="20"/>
+              <w14:ligatures w14:val="standardContextual"/>
+            </w:rPr>
+          </w:pPr>
+          <w:hyperlink w:anchor="_Toc178118524" w:history="1">
+            <w:r>
+              <w:rPr>
+                <w:rStyle w:val="Hyperlink"/>
+                <w:i/>
+                <w:iCs/>
+                <w:noProof/>
+                <w:color w:val="auto"/>
+                <w:sz w:val="20"/>
+                <w:szCs w:val="18"/>
+              </w:rPr>
+              <w:t>5.3 Handling Missing Data</w:t>
+            </w:r>
+            <w:r>
+              <w:rPr>
+                <w:noProof/>
+                <w:webHidden/>
+                <w:sz w:val="20"/>
+                <w:szCs w:val="18"/>
+              </w:rPr>
+              <w:tab/>
+            </w:r>
+            <w:r>
+              <w:rPr>
+                <w:noProof/>
+                <w:webHidden/>
+                <w:sz w:val="20"/>
+                <w:szCs w:val="18"/>
+              </w:rPr>
+              <w:fldChar w:fldCharType="begin"/>
+            </w:r>
+            <w:r>
+              <w:rPr>
+                <w:noProof/>
+                <w:webHidden/>
+                <w:sz w:val="20"/>
+                <w:szCs w:val="18"/>
+              </w:rPr>
+              <w:instrText xml:space="preserve"> PAGEREF _Toc178118524 \h </w:instrText>
+            </w:r>
+            <w:r>
+              <w:rPr>
+                <w:noProof/>
+                <w:webHidden/>
+                <w:sz w:val="20"/>
+                <w:szCs w:val="18"/>
+              </w:rPr>
+            </w:r>
+            <w:r>
+              <w:rPr>
+                <w:noProof/>
+                <w:webHidden/>
+                <w:sz w:val="20"/>
+                <w:szCs w:val="18"/>
+              </w:rPr>
+              <w:fldChar w:fldCharType="separate"/>
+            </w:r>
+            <w:r>
+              <w:rPr>
+                <w:noProof/>
+                <w:webHidden/>
+                <w:sz w:val="20"/>
+                <w:szCs w:val="18"/>
+              </w:rPr>
+              <w:t>16</w:t>
+            </w:r>
+            <w:r>
+              <w:rPr>
+                <w:noProof/>
+                <w:webHidden/>
+                <w:sz w:val="20"/>
+                <w:szCs w:val="18"/>
               </w:rPr>
               <w:fldChar w:fldCharType="end"/>
             </w:r>
@@ -1112,6 +2491,9 @@
               <w:b/>
               <w:bCs/>
               <w:noProof/>
+              <w:color w:val="000000" w:themeColor="text1"/>
+              <w:sz w:val="22"/>
+              <w:szCs w:val="20"/>
             </w:rPr>
             <w:fldChar w:fldCharType="end"/>
           </w:r>
@@ -1120,29 +2502,6 @@
     </w:sdt>
     <w:p>
       <w:pPr>
-        <w:rPr>
-          <w:lang w:val="en-SG"/>
-        </w:rPr>
-      </w:pPr>
-    </w:p>
-    <w:p>
-      <w:pPr>
-        <w:rPr>
-          <w:rFonts w:eastAsiaTheme="majorEastAsia" w:cstheme="majorBidi"/>
-          <w:sz w:val="36"/>
-          <w:szCs w:val="32"/>
-          <w:lang w:val="en-SG"/>
-        </w:rPr>
-      </w:pPr>
-      <w:r>
-        <w:rPr>
-          <w:lang w:val="en-SG"/>
-        </w:rPr>
-        <w:br w:type="page"/>
-      </w:r>
-    </w:p>
-    <w:p>
-      <w:pPr>
         <w:pStyle w:val="Heading2"/>
         <w:rPr>
           <w:i/>
@@ -1152,7 +2511,7 @@
         </w:rPr>
       </w:pPr>
       <w:bookmarkStart w:id="0" w:name="_Toc177768529"/>
-      <w:bookmarkStart w:id="1" w:name="_Toc177769308"/>
+      <w:bookmarkStart w:id="1" w:name="_Toc178118499"/>
       <w:r>
         <w:rPr>
           <w:i/>
@@ -1206,7 +2565,7 @@
         </w:rPr>
       </w:pPr>
       <w:bookmarkStart w:id="2" w:name="_Toc177768530"/>
-      <w:bookmarkStart w:id="3" w:name="_Toc177769309"/>
+      <w:bookmarkStart w:id="3" w:name="_Toc178118500"/>
       <w:r>
         <w:rPr>
           <w:i/>
@@ -1287,7 +2646,7 @@
           <w:lang w:val="en-SG"/>
         </w:rPr>
       </w:pPr>
-      <w:bookmarkStart w:id="4" w:name="_Toc177769310"/>
+      <w:bookmarkStart w:id="4" w:name="_Toc178118501"/>
       <w:r>
         <w:rPr>
           <w:i/>
@@ -1407,7 +2766,7 @@
         </w:rPr>
       </w:pPr>
       <w:bookmarkStart w:id="6" w:name="_Toc177768532"/>
-      <w:bookmarkStart w:id="7" w:name="_Toc177769311"/>
+      <w:bookmarkStart w:id="7" w:name="_Toc178118502"/>
       <w:r>
         <w:rPr>
           <w:i/>
@@ -1507,7 +2866,7 @@
         </w:rPr>
       </w:pPr>
       <w:bookmarkStart w:id="8" w:name="_Toc177768533"/>
-      <w:bookmarkStart w:id="9" w:name="_Toc177769312"/>
+      <w:bookmarkStart w:id="9" w:name="_Toc178118503"/>
       <w:r>
         <w:rPr>
           <w:i/>
@@ -1582,7 +2941,7 @@
         </w:rPr>
       </w:pPr>
       <w:bookmarkStart w:id="10" w:name="_Toc177768534"/>
-      <w:bookmarkStart w:id="11" w:name="_Toc177769313"/>
+      <w:bookmarkStart w:id="11" w:name="_Toc178118504"/>
       <w:r>
         <w:rPr>
           <w:i/>
@@ -1661,7 +3020,7 @@
         </w:rPr>
       </w:pPr>
       <w:bookmarkStart w:id="12" w:name="_Toc177768535"/>
-      <w:bookmarkStart w:id="13" w:name="_Toc177769314"/>
+      <w:bookmarkStart w:id="13" w:name="_Toc178118505"/>
       <w:r>
         <w:rPr>
           <w:i/>
@@ -1706,7 +3065,7 @@
         </w:rPr>
       </w:pPr>
       <w:bookmarkStart w:id="14" w:name="_Toc177768536"/>
-      <w:bookmarkStart w:id="15" w:name="_Toc177769315"/>
+      <w:bookmarkStart w:id="15" w:name="_Toc178118506"/>
       <w:r>
         <w:rPr>
           <w:i/>
@@ -2218,7 +3577,7 @@
         </w:rPr>
       </w:pPr>
       <w:bookmarkStart w:id="16" w:name="_Toc177768537"/>
-      <w:bookmarkStart w:id="17" w:name="_Toc177769316"/>
+      <w:bookmarkStart w:id="17" w:name="_Toc178118507"/>
       <w:r>
         <w:rPr>
           <w:i/>
@@ -2736,7 +4095,7 @@
         </w:rPr>
       </w:pPr>
       <w:bookmarkStart w:id="18" w:name="_Toc177768538"/>
-      <w:bookmarkStart w:id="19" w:name="_Toc177769317"/>
+      <w:bookmarkStart w:id="19" w:name="_Toc178118508"/>
       <w:r>
         <w:rPr>
           <w:i/>
@@ -3550,7 +4909,7 @@
         </w:rPr>
       </w:pPr>
       <w:bookmarkStart w:id="20" w:name="_Toc177768539"/>
-      <w:bookmarkStart w:id="21" w:name="_Toc177769318"/>
+      <w:bookmarkStart w:id="21" w:name="_Toc178118509"/>
       <w:r>
         <w:rPr>
           <w:i/>
@@ -3607,7 +4966,7 @@
         </w:rPr>
       </w:pPr>
       <w:bookmarkStart w:id="22" w:name="_Toc177768540"/>
-      <w:bookmarkStart w:id="23" w:name="_Toc177769319"/>
+      <w:bookmarkStart w:id="23" w:name="_Toc178118510"/>
       <w:r>
         <w:rPr>
           <w:i/>
@@ -3899,7 +5258,7 @@
         </w:rPr>
       </w:pPr>
       <w:bookmarkStart w:id="24" w:name="_Toc177768541"/>
-      <w:bookmarkStart w:id="25" w:name="_Toc177769320"/>
+      <w:bookmarkStart w:id="25" w:name="_Toc178118511"/>
       <w:r>
         <w:rPr>
           <w:i/>
@@ -4139,7 +5498,7 @@
         </w:rPr>
       </w:pPr>
       <w:bookmarkStart w:id="26" w:name="_Toc177768542"/>
-      <w:bookmarkStart w:id="27" w:name="_Toc177769321"/>
+      <w:bookmarkStart w:id="27" w:name="_Toc178118512"/>
       <w:r>
         <w:rPr>
           <w:i/>
@@ -4388,8 +5747,1270 @@
         <w:t xml:space="preserve"> Some embeddings may struggle to capture nuances effectively, especially for words or images that are contextually ambiguous.</w:t>
       </w:r>
     </w:p>
+    <w:p>
+      <w:pPr>
+        <w:rPr>
+          <w:b/>
+          <w:bCs/>
+        </w:rPr>
+      </w:pPr>
+      <w:r>
+        <w:rPr>
+          <w:b/>
+          <w:bCs/>
+        </w:rPr>
+        <w:br w:type="page"/>
+      </w:r>
+    </w:p>
+    <w:p>
+      <w:pPr>
+        <w:pStyle w:val="Heading2"/>
+        <w:rPr>
+          <w:i/>
+          <w:iCs/>
+          <w:color w:val="A6A6A6" w:themeColor="background1" w:themeShade="A6"/>
+        </w:rPr>
+      </w:pPr>
+      <w:bookmarkStart w:id="28" w:name="_Toc178118513"/>
+      <w:r>
+        <w:rPr>
+          <w:i/>
+          <w:iCs/>
+          <w:color w:val="A6A6A6" w:themeColor="background1" w:themeShade="A6"/>
+        </w:rPr>
+        <w:lastRenderedPageBreak/>
+        <w:t>4. Object Detection Module Using Pre-Trained Networks</w:t>
+      </w:r>
+      <w:bookmarkEnd w:id="28"/>
+    </w:p>
+    <w:p>
+      <w:pPr>
+        <w:pStyle w:val="Heading3"/>
+        <w:rPr>
+          <w:i/>
+          <w:iCs/>
+          <w:color w:val="A6A6A6" w:themeColor="background1" w:themeShade="A6"/>
+        </w:rPr>
+      </w:pPr>
+      <w:bookmarkStart w:id="29" w:name="_Toc178118514"/>
+      <w:r>
+        <w:rPr>
+          <w:i/>
+          <w:iCs/>
+          <w:color w:val="A6A6A6" w:themeColor="background1" w:themeShade="A6"/>
+        </w:rPr>
+        <w:t>4.1 Using an ML Development Cycle</w:t>
+      </w:r>
+      <w:bookmarkEnd w:id="29"/>
+    </w:p>
+    <w:p>
+      <w:r>
+        <w:t xml:space="preserve">The development of an object detection module follows the standard Machine Learning (ML) cycle: </w:t>
+      </w:r>
+    </w:p>
+    <w:p>
+      <w:r>
+        <w:t xml:space="preserve">1. Problem Definition: </w:t>
+      </w:r>
+    </w:p>
+    <w:p>
+      <w:pPr>
+        <w:pStyle w:val="ListParagraph"/>
+        <w:numPr>
+          <w:ilvl w:val="0"/>
+          <w:numId w:val="4"/>
+        </w:numPr>
+      </w:pPr>
+      <w:r>
+        <w:t xml:space="preserve">The task is to detect hazardous objects (e.g., guns, knives) in images, which will be integrated into a security system. </w:t>
+      </w:r>
+    </w:p>
+    <w:p>
+      <w:r>
+        <w:t xml:space="preserve">2. Data Collection: </w:t>
+      </w:r>
+    </w:p>
+    <w:p>
+      <w:pPr>
+        <w:pStyle w:val="ListParagraph"/>
+        <w:numPr>
+          <w:ilvl w:val="0"/>
+          <w:numId w:val="4"/>
+        </w:numPr>
+      </w:pPr>
+      <w:r>
+        <w:t xml:space="preserve">Collect images of the object of interest (knives, guns) for both training and validation. Use datasets like Open images or manually collect images, then annotate them using tools like </w:t>
+      </w:r>
+      <w:proofErr w:type="spellStart"/>
+      <w:r>
+        <w:t>LabelImg</w:t>
+      </w:r>
+      <w:proofErr w:type="spellEnd"/>
+      <w:r>
+        <w:t>.</w:t>
+      </w:r>
+    </w:p>
+    <w:p>
+      <w:r>
+        <w:t>3. Data Preparation:</w:t>
+      </w:r>
+    </w:p>
+    <w:p>
+      <w:pPr>
+        <w:pStyle w:val="ListParagraph"/>
+        <w:numPr>
+          <w:ilvl w:val="0"/>
+          <w:numId w:val="4"/>
+        </w:numPr>
+      </w:pPr>
+      <w:r>
+        <w:t xml:space="preserve">Split the dataset into training and validation sets. </w:t>
+      </w:r>
+    </w:p>
+    <w:p>
+      <w:pPr>
+        <w:pStyle w:val="ListParagraph"/>
+        <w:numPr>
+          <w:ilvl w:val="0"/>
+          <w:numId w:val="4"/>
+        </w:numPr>
+      </w:pPr>
+      <w:r>
+        <w:t>Preprocess the images (resizing to the model’s required input size, annotating with bounding boxes).</w:t>
+      </w:r>
+    </w:p>
+    <w:p>
+      <w:r>
+        <w:t xml:space="preserve">4. Model Selection: </w:t>
+      </w:r>
+    </w:p>
+    <w:p>
+      <w:pPr>
+        <w:pStyle w:val="ListParagraph"/>
+        <w:numPr>
+          <w:ilvl w:val="0"/>
+          <w:numId w:val="5"/>
+        </w:numPr>
+      </w:pPr>
+      <w:r>
+        <w:t xml:space="preserve">Use a pre-trained YOLOv8 model (since it’s lightweight, fast, and accurate), fine-tuned to detect hazardous objects. </w:t>
+      </w:r>
+    </w:p>
+    <w:p>
+      <w:r>
+        <w:t xml:space="preserve">5. Training: </w:t>
+      </w:r>
+    </w:p>
+    <w:p>
+      <w:pPr>
+        <w:pStyle w:val="ListParagraph"/>
+        <w:numPr>
+          <w:ilvl w:val="0"/>
+          <w:numId w:val="5"/>
+        </w:numPr>
+      </w:pPr>
+      <w:r>
+        <w:t>Train the YOLOv8 model on the custom dataset with hazardous objects to improve its detection capabilities.</w:t>
+      </w:r>
+    </w:p>
+    <w:p>
+      <w:r>
+        <w:t xml:space="preserve">6. Evaluation: </w:t>
+      </w:r>
+    </w:p>
+    <w:p>
+      <w:pPr>
+        <w:pStyle w:val="ListParagraph"/>
+        <w:numPr>
+          <w:ilvl w:val="0"/>
+          <w:numId w:val="5"/>
+        </w:numPr>
+      </w:pPr>
+      <w:r>
+        <w:t xml:space="preserve">Use performance metrics such as Precision, Recall, and </w:t>
+      </w:r>
+      <w:proofErr w:type="spellStart"/>
+      <w:r>
+        <w:t>mAP</w:t>
+      </w:r>
+      <w:proofErr w:type="spellEnd"/>
+      <w:r>
+        <w:t xml:space="preserve"> (Mean Average Precision) to evaluate the accuracy of the model. </w:t>
+      </w:r>
+    </w:p>
+    <w:p>
+      <w:r>
+        <w:t xml:space="preserve">7. Deployment: </w:t>
+      </w:r>
+    </w:p>
+    <w:p>
+      <w:pPr>
+        <w:pStyle w:val="ListParagraph"/>
+        <w:numPr>
+          <w:ilvl w:val="0"/>
+          <w:numId w:val="5"/>
+        </w:numPr>
+      </w:pPr>
+      <w:r>
+        <w:t>Deploy the model in a real-time environment for detecting hazardous object in images.</w:t>
+      </w:r>
+    </w:p>
+    <w:p>
+      <w:pPr>
+        <w:pStyle w:val="Heading3"/>
+        <w:rPr>
+          <w:i/>
+          <w:iCs/>
+          <w:color w:val="A6A6A6" w:themeColor="background1" w:themeShade="A6"/>
+        </w:rPr>
+      </w:pPr>
+      <w:bookmarkStart w:id="30" w:name="_Toc178118515"/>
+      <w:r>
+        <w:rPr>
+          <w:i/>
+          <w:iCs/>
+          <w:color w:val="A6A6A6" w:themeColor="background1" w:themeShade="A6"/>
+        </w:rPr>
+        <w:lastRenderedPageBreak/>
+        <w:t>4.2 Environment and Package Installation</w:t>
+      </w:r>
+      <w:bookmarkEnd w:id="30"/>
+      <w:r>
+        <w:rPr>
+          <w:i/>
+          <w:iCs/>
+          <w:color w:val="A6A6A6" w:themeColor="background1" w:themeShade="A6"/>
+        </w:rPr>
+        <w:t xml:space="preserve"> </w:t>
+      </w:r>
+    </w:p>
+    <w:p>
+      <w:r>
+        <w:t xml:space="preserve">Refer to the </w:t>
+      </w:r>
+      <w:r>
+        <w:rPr>
+          <w:b/>
+          <w:bCs/>
+        </w:rPr>
+        <w:t>README</w:t>
+      </w:r>
+      <w:r>
+        <w:t xml:space="preserve"> file located inside the codes folder submitted along with this document.</w:t>
+      </w:r>
+    </w:p>
+    <w:p/>
+    <w:p>
+      <w:pPr>
+        <w:rPr>
+          <w:i/>
+          <w:color w:val="A6A6A6" w:themeColor="background1" w:themeShade="A6"/>
+        </w:rPr>
+      </w:pPr>
+    </w:p>
+    <w:p>
+      <w:pPr>
+        <w:pStyle w:val="Heading3"/>
+        <w:rPr>
+          <w:i/>
+          <w:iCs/>
+          <w:color w:val="A6A6A6" w:themeColor="background1" w:themeShade="A6"/>
+        </w:rPr>
+      </w:pPr>
+      <w:bookmarkStart w:id="31" w:name="_Toc178118516"/>
+      <w:r>
+        <w:rPr>
+          <w:i/>
+          <w:iCs/>
+          <w:color w:val="A6A6A6" w:themeColor="background1" w:themeShade="A6"/>
+        </w:rPr>
+        <w:t>4.3 Training, Validating, and Testing Steps</w:t>
+      </w:r>
+      <w:bookmarkEnd w:id="31"/>
+      <w:r>
+        <w:rPr>
+          <w:i/>
+          <w:iCs/>
+          <w:color w:val="A6A6A6" w:themeColor="background1" w:themeShade="A6"/>
+        </w:rPr>
+        <w:t xml:space="preserve"> </w:t>
+      </w:r>
+    </w:p>
+    <w:p>
+      <w:r>
+        <w:t xml:space="preserve">1. Prepare Dataset: </w:t>
+      </w:r>
+    </w:p>
+    <w:p>
+      <w:pPr>
+        <w:pStyle w:val="ListParagraph"/>
+        <w:numPr>
+          <w:ilvl w:val="0"/>
+          <w:numId w:val="5"/>
+        </w:numPr>
+      </w:pPr>
+      <w:r>
+        <w:t xml:space="preserve">Use </w:t>
+      </w:r>
+      <w:r>
+        <w:t xml:space="preserve">dataset for hazardous objects from Kaggle and label the images using the </w:t>
+      </w:r>
+      <w:proofErr w:type="spellStart"/>
+      <w:proofErr w:type="gramStart"/>
+      <w:r>
+        <w:rPr>
+          <w:b/>
+          <w:bCs/>
+        </w:rPr>
+        <w:t>labelling.ipynb</w:t>
+      </w:r>
+      <w:proofErr w:type="spellEnd"/>
+      <w:proofErr w:type="gramEnd"/>
+      <w:r>
+        <w:t xml:space="preserve"> script, saving them to YOLO format (</w:t>
+      </w:r>
+      <w:r>
+        <w:rPr>
+          <w:i/>
+          <w:iCs/>
+        </w:rPr>
+        <w:t>.txt</w:t>
+      </w:r>
+      <w:r>
+        <w:t xml:space="preserve"> files without bounding boxes).</w:t>
+      </w:r>
+    </w:p>
+    <w:p>
+      <w:r>
+        <w:t xml:space="preserve">2. Create a YAML File: </w:t>
+      </w:r>
+    </w:p>
+    <w:p>
+      <w:pPr>
+        <w:pStyle w:val="ListParagraph"/>
+        <w:numPr>
+          <w:ilvl w:val="0"/>
+          <w:numId w:val="5"/>
+        </w:numPr>
+      </w:pPr>
+      <w:r>
+        <w:t xml:space="preserve">Create a </w:t>
+      </w:r>
+      <w:r>
+        <w:rPr>
+          <w:b/>
+          <w:bCs/>
+        </w:rPr>
+        <w:t>fine-</w:t>
+      </w:r>
+      <w:proofErr w:type="spellStart"/>
+      <w:r>
+        <w:rPr>
+          <w:b/>
+          <w:bCs/>
+        </w:rPr>
+        <w:t>tune.yaml</w:t>
+      </w:r>
+      <w:proofErr w:type="spellEnd"/>
+      <w:r>
+        <w:rPr>
+          <w:b/>
+          <w:bCs/>
+        </w:rPr>
+        <w:t xml:space="preserve"> </w:t>
+      </w:r>
+      <w:r>
+        <w:t>file that defines paths to the dataset, the number of classes, and class names (e.g., ‘gun’, ‘knife’).</w:t>
+      </w:r>
+    </w:p>
+    <w:p>
+      <w:r>
+        <w:t xml:space="preserve">3. Fine-Tune the Model: </w:t>
+      </w:r>
+    </w:p>
+    <w:p>
+      <w:pPr>
+        <w:pStyle w:val="ListParagraph"/>
+        <w:numPr>
+          <w:ilvl w:val="0"/>
+          <w:numId w:val="5"/>
+        </w:numPr>
+      </w:pPr>
+      <w:r>
+        <w:t xml:space="preserve">Fine-tuning allows the pre-trained model to adjust to the specific tasks (hazardous object detection). Which is covered in the </w:t>
+      </w:r>
+      <w:r>
+        <w:rPr>
+          <w:b/>
+          <w:bCs/>
+          <w:i/>
+          <w:iCs/>
+        </w:rPr>
+        <w:t xml:space="preserve">Fine-Tune the Model </w:t>
+      </w:r>
+      <w:r>
+        <w:t xml:space="preserve">section in </w:t>
+      </w:r>
+      <w:proofErr w:type="spellStart"/>
+      <w:proofErr w:type="gramStart"/>
+      <w:r>
+        <w:rPr>
+          <w:b/>
+          <w:bCs/>
+        </w:rPr>
+        <w:t>odm.ipynb</w:t>
+      </w:r>
+      <w:proofErr w:type="spellEnd"/>
+      <w:proofErr w:type="gramEnd"/>
+      <w:r>
+        <w:t xml:space="preserve"> file.</w:t>
+      </w:r>
+    </w:p>
+    <w:p>
+      <w:r>
+        <w:t>4. Validate the Model:</w:t>
+      </w:r>
+    </w:p>
+    <w:p>
+      <w:pPr>
+        <w:pStyle w:val="ListParagraph"/>
+        <w:numPr>
+          <w:ilvl w:val="0"/>
+          <w:numId w:val="5"/>
+        </w:numPr>
+      </w:pPr>
+      <w:r>
+        <w:t xml:space="preserve">After training, validate the model will take place in the </w:t>
+      </w:r>
+      <w:r>
+        <w:rPr>
+          <w:b/>
+          <w:bCs/>
+          <w:i/>
+          <w:iCs/>
+        </w:rPr>
+        <w:t>Evaluate the Model</w:t>
+      </w:r>
+      <w:r>
+        <w:t xml:space="preserve"> section in the </w:t>
+      </w:r>
+      <w:proofErr w:type="spellStart"/>
+      <w:proofErr w:type="gramStart"/>
+      <w:r>
+        <w:rPr>
+          <w:b/>
+          <w:bCs/>
+        </w:rPr>
+        <w:t>odm.ipynb</w:t>
+      </w:r>
+      <w:proofErr w:type="spellEnd"/>
+      <w:proofErr w:type="gramEnd"/>
+      <w:r>
+        <w:rPr>
+          <w:b/>
+          <w:bCs/>
+        </w:rPr>
+        <w:t xml:space="preserve"> </w:t>
+      </w:r>
+      <w:r>
+        <w:t>file.</w:t>
+      </w:r>
+    </w:p>
+    <w:p>
+      <w:r>
+        <w:t xml:space="preserve">5. Test the Model: </w:t>
+      </w:r>
+    </w:p>
+    <w:p>
+      <w:pPr>
+        <w:pStyle w:val="ListParagraph"/>
+        <w:numPr>
+          <w:ilvl w:val="0"/>
+          <w:numId w:val="5"/>
+        </w:numPr>
+      </w:pPr>
+      <w:r>
+        <w:t xml:space="preserve">Finally, test the model on new images in the </w:t>
+      </w:r>
+      <w:r>
+        <w:rPr>
+          <w:b/>
+          <w:bCs/>
+          <w:i/>
+          <w:iCs/>
+        </w:rPr>
+        <w:t xml:space="preserve">Perform Object Detection on an Image </w:t>
+      </w:r>
+      <w:r>
+        <w:t xml:space="preserve">section in the </w:t>
+      </w:r>
+      <w:proofErr w:type="spellStart"/>
+      <w:proofErr w:type="gramStart"/>
+      <w:r>
+        <w:rPr>
+          <w:b/>
+          <w:bCs/>
+        </w:rPr>
+        <w:t>odm.ipynb</w:t>
+      </w:r>
+      <w:proofErr w:type="spellEnd"/>
+      <w:proofErr w:type="gramEnd"/>
+      <w:r>
+        <w:t xml:space="preserve"> file. </w:t>
+      </w:r>
+    </w:p>
+    <w:p>
+      <w:r>
+        <w:br w:type="page"/>
+      </w:r>
+    </w:p>
+    <w:p>
+      <w:pPr>
+        <w:pStyle w:val="Heading3"/>
+        <w:rPr>
+          <w:i/>
+          <w:iCs/>
+          <w:color w:val="A6A6A6" w:themeColor="background1" w:themeShade="A6"/>
+        </w:rPr>
+      </w:pPr>
+      <w:bookmarkStart w:id="32" w:name="_Toc178118517"/>
+      <w:r>
+        <w:rPr>
+          <w:i/>
+          <w:iCs/>
+          <w:color w:val="A6A6A6" w:themeColor="background1" w:themeShade="A6"/>
+        </w:rPr>
+        <w:lastRenderedPageBreak/>
+        <w:t>4.4 Pre-processing</w:t>
+      </w:r>
+      <w:bookmarkEnd w:id="32"/>
+    </w:p>
+    <w:p>
+      <w:r>
+        <w:t xml:space="preserve">Pre-processing mainly involves resizing the input images to fit the required input dimensions of the YOLO model (e.g., 640x640). This is important to maintain consistency across training, validation, and testing images. The annotation format must also be YOLO-compliant, with bounding boxes labelled in a specific way. </w:t>
+      </w:r>
+    </w:p>
+    <w:p>
+      <w:r>
+        <w:t xml:space="preserve">In this case, no advanced pre-processing like normalisation or augmentation is strictly required unless the aim tis to generalise the model across various lighting or background conditions. </w:t>
+      </w:r>
+    </w:p>
+    <w:p>
+      <w:pPr>
+        <w:pStyle w:val="Heading3"/>
+        <w:rPr>
+          <w:i/>
+          <w:iCs/>
+        </w:rPr>
+      </w:pPr>
+      <w:bookmarkStart w:id="33" w:name="_Toc178118518"/>
+      <w:r>
+        <w:rPr>
+          <w:i/>
+          <w:iCs/>
+          <w:color w:val="A6A6A6" w:themeColor="background1" w:themeShade="A6"/>
+        </w:rPr>
+        <w:t>4.5 Object Classes the System Can Detect</w:t>
+      </w:r>
+      <w:bookmarkEnd w:id="33"/>
+      <w:r>
+        <w:rPr>
+          <w:i/>
+          <w:iCs/>
+          <w:color w:val="A6A6A6" w:themeColor="background1" w:themeShade="A6"/>
+        </w:rPr>
+        <w:t xml:space="preserve"> </w:t>
+      </w:r>
+    </w:p>
+    <w:p>
+      <w:r>
+        <w:t xml:space="preserve">With a fine-tuned model, the system can detect objects such as: </w:t>
+      </w:r>
+    </w:p>
+    <w:p>
+      <w:pPr>
+        <w:pStyle w:val="ListParagraph"/>
+        <w:numPr>
+          <w:ilvl w:val="0"/>
+          <w:numId w:val="5"/>
+        </w:numPr>
+      </w:pPr>
+      <w:r>
+        <w:rPr>
+          <w:b/>
+          <w:bCs/>
+        </w:rPr>
+        <w:t xml:space="preserve">Knives </w:t>
+      </w:r>
+      <w:r>
+        <w:t xml:space="preserve">(used in crimes) </w:t>
+      </w:r>
+    </w:p>
+    <w:p>
+      <w:pPr>
+        <w:pStyle w:val="ListParagraph"/>
+        <w:numPr>
+          <w:ilvl w:val="0"/>
+          <w:numId w:val="5"/>
+        </w:numPr>
+      </w:pPr>
+      <w:r>
+        <w:rPr>
+          <w:b/>
+          <w:bCs/>
+        </w:rPr>
+        <w:t xml:space="preserve">Guns </w:t>
+      </w:r>
+      <w:r>
+        <w:t>(handguns, pistols</w:t>
+      </w:r>
+      <w:r>
+        <w:t>)</w:t>
+      </w:r>
+    </w:p>
+    <w:p>
+      <w:r>
+        <w:t xml:space="preserve">Additional hazardous objects can be added by updating the dataset and retraining the model with new object categories. </w:t>
+      </w:r>
+    </w:p>
+    <w:p>
+      <w:pPr>
+        <w:pStyle w:val="Heading3"/>
+        <w:rPr>
+          <w:i/>
+          <w:iCs/>
+          <w:color w:val="A6A6A6" w:themeColor="background1" w:themeShade="A6"/>
+        </w:rPr>
+      </w:pPr>
+      <w:bookmarkStart w:id="34" w:name="_Toc178118519"/>
+      <w:r>
+        <w:rPr>
+          <w:i/>
+          <w:iCs/>
+          <w:color w:val="A6A6A6" w:themeColor="background1" w:themeShade="A6"/>
+        </w:rPr>
+        <w:t>4.6 Performance Metrics</w:t>
+      </w:r>
+      <w:bookmarkEnd w:id="34"/>
+      <w:r>
+        <w:rPr>
+          <w:i/>
+          <w:iCs/>
+          <w:color w:val="A6A6A6" w:themeColor="background1" w:themeShade="A6"/>
+        </w:rPr>
+        <w:t xml:space="preserve"> </w:t>
+      </w:r>
+    </w:p>
+    <w:p>
+      <w:r>
+        <w:t xml:space="preserve">For evaluating the performance of the object detection system, I use standard object detection metrics. These metrics help assess how well the model detects hazardous objects like guns or knives in the images. </w:t>
+      </w:r>
+    </w:p>
+    <w:p>
+      <w:r>
+        <w:t>1. Mean Average Precision (</w:t>
+      </w:r>
+      <w:proofErr w:type="spellStart"/>
+      <w:r>
+        <w:t>mAP</w:t>
+      </w:r>
+      <w:proofErr w:type="spellEnd"/>
+      <w:r>
+        <w:t xml:space="preserve">): </w:t>
+      </w:r>
+    </w:p>
+    <w:p>
+      <w:pPr>
+        <w:pStyle w:val="ListParagraph"/>
+        <w:numPr>
+          <w:ilvl w:val="0"/>
+          <w:numId w:val="7"/>
+        </w:numPr>
+      </w:pPr>
+      <w:proofErr w:type="spellStart"/>
+      <w:r>
+        <w:rPr>
+          <w:b/>
+          <w:bCs/>
+        </w:rPr>
+        <w:t>mAP</w:t>
+      </w:r>
+      <w:proofErr w:type="spellEnd"/>
+      <w:r>
+        <w:t xml:space="preserve"> is a primary performance metric used in object detection tasks. It calculates the area under the precision-recall curve for different </w:t>
+      </w:r>
+      <w:r>
+        <w:rPr>
+          <w:i/>
+          <w:iCs/>
+        </w:rPr>
+        <w:t>Intersection over Union (</w:t>
+      </w:r>
+      <w:proofErr w:type="spellStart"/>
+      <w:r>
+        <w:rPr>
+          <w:i/>
+          <w:iCs/>
+        </w:rPr>
+        <w:t>IoU</w:t>
+      </w:r>
+      <w:proofErr w:type="spellEnd"/>
+      <w:r>
+        <w:rPr>
+          <w:i/>
+          <w:iCs/>
+        </w:rPr>
+        <w:t>)</w:t>
+      </w:r>
+      <w:r>
+        <w:rPr>
+          <w:i/>
+          <w:iCs/>
+        </w:rPr>
+        <w:t xml:space="preserve"> </w:t>
+      </w:r>
+      <w:r>
+        <w:t xml:space="preserve">thresholds. In this case, </w:t>
+      </w:r>
+      <w:proofErr w:type="spellStart"/>
+      <w:r>
+        <w:t>mAP</w:t>
+      </w:r>
+      <w:proofErr w:type="spellEnd"/>
+      <w:r>
+        <w:t xml:space="preserve"> is computed for </w:t>
+      </w:r>
+      <w:proofErr w:type="spellStart"/>
+      <w:r>
+        <w:rPr>
+          <w:i/>
+          <w:iCs/>
+        </w:rPr>
+        <w:t>IoU</w:t>
+      </w:r>
+      <w:proofErr w:type="spellEnd"/>
+      <w:r>
+        <w:rPr>
+          <w:i/>
+          <w:iCs/>
+        </w:rPr>
+        <w:t xml:space="preserve">=0.5 </w:t>
+      </w:r>
+      <w:r>
+        <w:t>(</w:t>
+      </w:r>
+      <w:hyperlink r:id="rId8" w:history="1">
+        <w:r>
+          <w:rPr>
+            <w:rStyle w:val="Hyperlink"/>
+          </w:rPr>
+          <w:t>mAP@0.5</w:t>
+        </w:r>
+      </w:hyperlink>
+      <w:r>
+        <w:t>), which is a common threshold.</w:t>
+      </w:r>
+    </w:p>
+    <w:p>
+      <w:pPr>
+        <w:pStyle w:val="ListParagraph"/>
+        <w:numPr>
+          <w:ilvl w:val="0"/>
+          <w:numId w:val="7"/>
+        </w:numPr>
+      </w:pPr>
+      <w:r>
+        <w:t xml:space="preserve">In the </w:t>
+      </w:r>
+      <w:proofErr w:type="spellStart"/>
+      <w:r>
+        <w:rPr>
+          <w:b/>
+          <w:bCs/>
+        </w:rPr>
+        <w:t>evaluate_model</w:t>
+      </w:r>
+      <w:proofErr w:type="spellEnd"/>
+      <w:r>
+        <w:t xml:space="preserve"> function, </w:t>
+      </w:r>
+      <w:proofErr w:type="spellStart"/>
+      <w:proofErr w:type="gramStart"/>
+      <w:r>
+        <w:rPr>
+          <w:b/>
+          <w:bCs/>
+        </w:rPr>
+        <w:t>results.box.maps</w:t>
+      </w:r>
+      <w:proofErr w:type="spellEnd"/>
+      <w:proofErr w:type="gramEnd"/>
+      <w:r>
+        <w:t xml:space="preserve"> will output the </w:t>
+      </w:r>
+      <w:proofErr w:type="spellStart"/>
+      <w:r>
+        <w:t>mAP</w:t>
+      </w:r>
+      <w:proofErr w:type="spellEnd"/>
+      <w:r>
+        <w:t xml:space="preserve"> scores </w:t>
+      </w:r>
+      <w:proofErr w:type="spellStart"/>
+      <w:r>
+        <w:t>aafter</w:t>
+      </w:r>
+      <w:proofErr w:type="spellEnd"/>
+      <w:r>
+        <w:t xml:space="preserve"> validation. </w:t>
+      </w:r>
+    </w:p>
+    <w:p>
+      <w:r>
+        <w:t xml:space="preserve">2. Precision-Recall Curve: </w:t>
+      </w:r>
+    </w:p>
+    <w:p>
+      <w:pPr>
+        <w:pStyle w:val="ListParagraph"/>
+        <w:numPr>
+          <w:ilvl w:val="0"/>
+          <w:numId w:val="8"/>
+        </w:numPr>
+      </w:pPr>
+      <w:r>
+        <w:t>Precision and recall can also be visualised to understand the trade-off between detecting objects and minimising false positives. YOLO models use this internally for validation during fine-tuning.</w:t>
+      </w:r>
+    </w:p>
+    <w:p>
+      <w:pPr>
+        <w:pStyle w:val="Heading3"/>
+        <w:rPr>
+          <w:i/>
+          <w:iCs/>
+          <w:color w:val="A6A6A6" w:themeColor="background1" w:themeShade="A6"/>
+        </w:rPr>
+      </w:pPr>
+      <w:bookmarkStart w:id="35" w:name="_Toc178118520"/>
+      <w:r>
+        <w:rPr>
+          <w:i/>
+          <w:iCs/>
+          <w:color w:val="A6A6A6" w:themeColor="background1" w:themeShade="A6"/>
+        </w:rPr>
+        <w:lastRenderedPageBreak/>
+        <w:t>4.7 Evaluation of Sub-System</w:t>
+      </w:r>
+      <w:bookmarkEnd w:id="35"/>
+    </w:p>
+    <w:p>
+      <w:r>
+        <w:t xml:space="preserve">The </w:t>
+      </w:r>
+      <w:r>
+        <w:t xml:space="preserve">system is evaluated through the following steps: </w:t>
+      </w:r>
+    </w:p>
+    <w:p>
+      <w:r>
+        <w:t xml:space="preserve">1. Validation Dataset: </w:t>
+      </w:r>
+    </w:p>
+    <w:p>
+      <w:pPr>
+        <w:pStyle w:val="ListParagraph"/>
+        <w:numPr>
+          <w:ilvl w:val="0"/>
+          <w:numId w:val="8"/>
+        </w:numPr>
+      </w:pPr>
+      <w:r>
+        <w:t xml:space="preserve">The system is evaluated on a validation dataset that contains labelled images with hazardous objects like knives and guns. This is configured in the </w:t>
+      </w:r>
+      <w:r>
+        <w:rPr>
+          <w:b/>
+          <w:bCs/>
+          <w:i/>
+          <w:iCs/>
+        </w:rPr>
+        <w:t>fine-</w:t>
+      </w:r>
+      <w:proofErr w:type="spellStart"/>
+      <w:r>
+        <w:rPr>
+          <w:b/>
+          <w:bCs/>
+          <w:i/>
+          <w:iCs/>
+        </w:rPr>
+        <w:t>tune.yaml</w:t>
+      </w:r>
+      <w:proofErr w:type="spellEnd"/>
+      <w:r>
+        <w:t xml:space="preserve"> file using the custom dataset. </w:t>
+      </w:r>
+    </w:p>
+    <w:p>
+      <w:pPr>
+        <w:pStyle w:val="ListParagraph"/>
+        <w:numPr>
+          <w:ilvl w:val="0"/>
+          <w:numId w:val="8"/>
+        </w:numPr>
+      </w:pPr>
+      <w:r>
+        <w:t xml:space="preserve">The </w:t>
+      </w:r>
+      <w:proofErr w:type="spellStart"/>
+      <w:r>
+        <w:rPr>
+          <w:b/>
+          <w:bCs/>
+        </w:rPr>
+        <w:t>evaluate_model</w:t>
+      </w:r>
+      <w:proofErr w:type="spellEnd"/>
+      <w:r>
+        <w:rPr>
+          <w:b/>
+          <w:bCs/>
+        </w:rPr>
+        <w:t xml:space="preserve"> </w:t>
+      </w:r>
+      <w:r>
+        <w:t xml:space="preserve">function runs on the validation set specified in the YAML configuration file. </w:t>
+      </w:r>
+    </w:p>
+    <w:p>
+      <w:r>
+        <w:t xml:space="preserve">2. </w:t>
+      </w:r>
+      <w:proofErr w:type="spellStart"/>
+      <w:r>
+        <w:t>mAP</w:t>
+      </w:r>
+      <w:proofErr w:type="spellEnd"/>
+      <w:r>
+        <w:t xml:space="preserve"> Evaluation </w:t>
+      </w:r>
+    </w:p>
+    <w:p>
+      <w:pPr>
+        <w:pStyle w:val="ListParagraph"/>
+        <w:numPr>
+          <w:ilvl w:val="0"/>
+          <w:numId w:val="9"/>
+        </w:numPr>
+      </w:pPr>
+      <w:r>
+        <w:t xml:space="preserve">As shown in the code in </w:t>
+      </w:r>
+      <w:proofErr w:type="spellStart"/>
+      <w:proofErr w:type="gramStart"/>
+      <w:r>
+        <w:rPr>
+          <w:b/>
+          <w:bCs/>
+        </w:rPr>
+        <w:t>odm.ipynb</w:t>
+      </w:r>
+      <w:proofErr w:type="spellEnd"/>
+      <w:proofErr w:type="gramEnd"/>
+      <w:r>
+        <w:t xml:space="preserve">, after fine-tuning, the </w:t>
+      </w:r>
+      <w:proofErr w:type="spellStart"/>
+      <w:r>
+        <w:rPr>
+          <w:b/>
+          <w:bCs/>
+        </w:rPr>
+        <w:t>evaluate_model</w:t>
+      </w:r>
+      <w:proofErr w:type="spellEnd"/>
+      <w:r>
+        <w:rPr>
+          <w:b/>
+          <w:bCs/>
+        </w:rPr>
+        <w:t>()</w:t>
+      </w:r>
+      <w:r>
+        <w:t xml:space="preserve"> function calculates the </w:t>
+      </w:r>
+      <w:proofErr w:type="spellStart"/>
+      <w:r>
+        <w:t>mAP</w:t>
+      </w:r>
+      <w:proofErr w:type="spellEnd"/>
+      <w:r>
+        <w:t xml:space="preserve"> scores using </w:t>
+      </w:r>
+      <w:proofErr w:type="spellStart"/>
+      <w:r>
+        <w:rPr>
+          <w:i/>
+          <w:iCs/>
+        </w:rPr>
+        <w:t>results.box.maps</w:t>
+      </w:r>
+      <w:proofErr w:type="spellEnd"/>
+      <w:r>
+        <w:t xml:space="preserve">. Higher </w:t>
+      </w:r>
+      <w:proofErr w:type="spellStart"/>
+      <w:r>
+        <w:t>mAP</w:t>
+      </w:r>
+      <w:proofErr w:type="spellEnd"/>
+      <w:r>
+        <w:t xml:space="preserve"> scores indicate better detection capability for hazardous objects. </w:t>
+      </w:r>
+    </w:p>
+    <w:p>
+      <w:r>
+        <w:br w:type="page"/>
+      </w:r>
+    </w:p>
+    <w:p>
+      <w:pPr>
+        <w:pStyle w:val="Heading2"/>
+        <w:rPr>
+          <w:i/>
+          <w:iCs/>
+          <w:color w:val="A6A6A6" w:themeColor="background1" w:themeShade="A6"/>
+        </w:rPr>
+      </w:pPr>
+      <w:bookmarkStart w:id="36" w:name="_Toc178118521"/>
+      <w:r>
+        <w:rPr>
+          <w:i/>
+          <w:iCs/>
+          <w:color w:val="A6A6A6" w:themeColor="background1" w:themeShade="A6"/>
+        </w:rPr>
+        <w:lastRenderedPageBreak/>
+        <w:t>5. Addressing Common Challenges in Machine Learning Development</w:t>
+      </w:r>
+      <w:bookmarkEnd w:id="36"/>
+      <w:r>
+        <w:rPr>
+          <w:i/>
+          <w:iCs/>
+          <w:color w:val="A6A6A6" w:themeColor="background1" w:themeShade="A6"/>
+        </w:rPr>
+        <w:t xml:space="preserve"> </w:t>
+      </w:r>
+    </w:p>
+    <w:p>
+      <w:pPr>
+        <w:pStyle w:val="Heading3"/>
+        <w:rPr>
+          <w:i/>
+          <w:iCs/>
+          <w:color w:val="A6A6A6" w:themeColor="background1" w:themeShade="A6"/>
+        </w:rPr>
+      </w:pPr>
+      <w:bookmarkStart w:id="37" w:name="_Toc178118522"/>
+      <w:r>
+        <w:rPr>
+          <w:i/>
+          <w:iCs/>
+          <w:color w:val="A6A6A6" w:themeColor="background1" w:themeShade="A6"/>
+        </w:rPr>
+        <w:t>5.1 Class Imbalance Problem</w:t>
+      </w:r>
+      <w:bookmarkEnd w:id="37"/>
+      <w:r>
+        <w:rPr>
+          <w:i/>
+          <w:iCs/>
+          <w:color w:val="A6A6A6" w:themeColor="background1" w:themeShade="A6"/>
+        </w:rPr>
+        <w:t xml:space="preserve"> </w:t>
+      </w:r>
+    </w:p>
+    <w:p>
+      <w:r>
+        <w:t>Class imbalance occurs when one class is significantly underrepresented. For instance, fewer images of hazardous objects like guns compared to benign images. This can cause the model to favour the majority class.</w:t>
+      </w:r>
+    </w:p>
+    <w:p>
+      <w:pPr>
+        <w:rPr>
+          <w:b/>
+          <w:bCs/>
+        </w:rPr>
+      </w:pPr>
+      <w:r>
+        <w:rPr>
+          <w:b/>
+          <w:bCs/>
+        </w:rPr>
+        <w:t>Approaches:</w:t>
+      </w:r>
+    </w:p>
+    <w:p>
+      <w:r>
+        <w:t xml:space="preserve">1. </w:t>
+      </w:r>
+      <w:r>
+        <w:rPr>
+          <w:b/>
+          <w:bCs/>
+        </w:rPr>
+        <w:t xml:space="preserve">Oversampling: </w:t>
+      </w:r>
+      <w:r>
+        <w:t xml:space="preserve">Increasing the number of minority class samples using techniques like </w:t>
+      </w:r>
+      <w:r>
+        <w:rPr>
+          <w:b/>
+          <w:bCs/>
+          <w:i/>
+          <w:iCs/>
+        </w:rPr>
+        <w:t>SMOTE</w:t>
+      </w:r>
+      <w:r>
+        <w:t xml:space="preserve">, which generates synthetic examples. </w:t>
+      </w:r>
+    </w:p>
+    <w:p>
+      <w:r>
+        <w:t xml:space="preserve">2. </w:t>
+      </w:r>
+      <w:proofErr w:type="spellStart"/>
+      <w:r>
+        <w:rPr>
+          <w:b/>
+          <w:bCs/>
+        </w:rPr>
+        <w:t>Undersampling</w:t>
+      </w:r>
+      <w:proofErr w:type="spellEnd"/>
+      <w:r>
+        <w:rPr>
+          <w:b/>
+          <w:bCs/>
+        </w:rPr>
+        <w:t xml:space="preserve">: </w:t>
+      </w:r>
+      <w:r>
+        <w:t>Reducing the number of majority class samples to balance the dataset.</w:t>
+      </w:r>
+    </w:p>
+    <w:p>
+      <w:pPr>
+        <w:pStyle w:val="Heading3"/>
+      </w:pPr>
+    </w:p>
+    <w:p>
+      <w:pPr>
+        <w:pStyle w:val="Heading3"/>
+      </w:pPr>
+    </w:p>
+    <w:p>
+      <w:pPr>
+        <w:pStyle w:val="Heading3"/>
+        <w:rPr>
+          <w:i/>
+          <w:iCs/>
+          <w:color w:val="A6A6A6" w:themeColor="background1" w:themeShade="A6"/>
+        </w:rPr>
+      </w:pPr>
+      <w:bookmarkStart w:id="38" w:name="_Toc178118523"/>
+      <w:r>
+        <w:rPr>
+          <w:i/>
+          <w:iCs/>
+          <w:color w:val="A6A6A6" w:themeColor="background1" w:themeShade="A6"/>
+        </w:rPr>
+        <w:t>5.2 Data Augmentation</w:t>
+      </w:r>
+      <w:bookmarkEnd w:id="38"/>
+      <w:r>
+        <w:rPr>
+          <w:i/>
+          <w:iCs/>
+          <w:color w:val="A6A6A6" w:themeColor="background1" w:themeShade="A6"/>
+        </w:rPr>
+        <w:t xml:space="preserve"> </w:t>
+      </w:r>
+    </w:p>
+    <w:p>
+      <w:r>
+        <w:t>Data augmentation involves creating modified versions of images to artificially expand the dataset, improving model robustness. Techniques like random rotation, flipping, and brightness adjustment can help balance and diversify the dataset.</w:t>
+      </w:r>
+    </w:p>
+    <w:p>
+      <w:pPr>
+        <w:pStyle w:val="Heading3"/>
+      </w:pPr>
+    </w:p>
+    <w:p>
+      <w:pPr>
+        <w:pStyle w:val="Heading3"/>
+      </w:pPr>
+    </w:p>
+    <w:p>
+      <w:pPr>
+        <w:pStyle w:val="Heading3"/>
+        <w:rPr>
+          <w:i/>
+          <w:iCs/>
+          <w:color w:val="A6A6A6" w:themeColor="background1" w:themeShade="A6"/>
+        </w:rPr>
+      </w:pPr>
+      <w:bookmarkStart w:id="39" w:name="_Toc178118524"/>
+      <w:r>
+        <w:rPr>
+          <w:i/>
+          <w:iCs/>
+          <w:color w:val="A6A6A6" w:themeColor="background1" w:themeShade="A6"/>
+        </w:rPr>
+        <w:t>5.3 Handling Missing Data</w:t>
+      </w:r>
+      <w:bookmarkEnd w:id="39"/>
+    </w:p>
+    <w:p>
+      <w:r>
+        <w:t xml:space="preserve">To manage missing data: </w:t>
+      </w:r>
+    </w:p>
+    <w:p>
+      <w:r>
+        <w:t xml:space="preserve">1. </w:t>
+      </w:r>
+      <w:r>
+        <w:rPr>
+          <w:b/>
+          <w:bCs/>
+        </w:rPr>
+        <w:t xml:space="preserve">Imputation: </w:t>
+      </w:r>
+      <w:r>
+        <w:t xml:space="preserve">Replacing missing values with the mean, median, or mode. </w:t>
+      </w:r>
+    </w:p>
+    <w:p>
+      <w:r>
+        <w:t xml:space="preserve">2. </w:t>
+      </w:r>
+      <w:r>
+        <w:rPr>
+          <w:b/>
+          <w:bCs/>
+        </w:rPr>
+        <w:t>Dropping Missing values:</w:t>
+      </w:r>
+      <w:r>
+        <w:t xml:space="preserve"> Removing samples or features with missing data if their presence is minimal.</w:t>
+      </w:r>
+    </w:p>
     <w:sectPr>
-      <w:footerReference w:type="default" r:id="rId8"/>
+      <w:footerReference w:type="default" r:id="rId9"/>
       <w:pgSz w:w="11906" w:h="16838"/>
       <w:pgMar w:top="1440" w:right="1440" w:bottom="1440" w:left="1440" w:header="708" w:footer="708" w:gutter="0"/>
       <w:pgNumType w:start="0"/>
@@ -4507,6 +7128,208 @@
 <file path=word/numbering.xml><?xml version="1.0" encoding="utf-8"?>
 <w:numbering xmlns:wpc="http://schemas.microsoft.com/office/word/2010/wordprocessingCanvas" xmlns:cx="http://schemas.microsoft.com/office/drawing/2014/chartex" xmlns:cx1="http://schemas.microsoft.com/office/drawing/2015/9/8/chartex" xmlns:cx2="http://schemas.microsoft.com/office/drawing/2015/10/21/chartex" xmlns:cx3="http://schemas.microsoft.com/office/drawing/2016/5/9/chartex" xmlns:cx4="http://schemas.microsoft.com/office/drawing/2016/5/10/chartex" xmlns:cx5="http://schemas.microsoft.com/office/drawing/2016/5/11/chartex" xmlns:cx6="http://schemas.microsoft.com/office/drawing/2016/5/12/chartex" xmlns:cx7="http://schemas.microsoft.com/office/drawing/2016/5/13/chartex" xmlns:cx8="http://schemas.microsoft.com/office/drawing/2016/5/14/chartex" xmlns:mc="http://schemas.openxmlformats.org/markup-compatibility/2006" xmlns:aink="http://schemas.microsoft.com/office/drawing/2016/ink" xmlns:am3d="http://schemas.microsoft.com/office/drawing/2017/model3d" xmlns:o="urn:schemas-microsoft-com:office:office" xmlns:oel="http://schemas.microsoft.com/office/2019/extlst" xmlns:r="http://schemas.openxmlformats.org/officeDocument/2006/relationships" xmlns:m="http://schemas.openxmlformats.org/officeDocument/2006/math" xmlns:v="urn:schemas-microsoft-com:vml" xmlns:wp14="http://schemas.microsoft.com/office/word/2010/wordprocessingDrawing" xmlns:wp="http://schemas.openxmlformats.org/drawingml/2006/wordprocessingDrawing" xmlns:w10="urn:schemas-microsoft-com:office:word" xmlns:w="http://schemas.openxmlformats.org/wordprocessingml/2006/main" xmlns:w14="http://schemas.microsoft.com/office/word/2010/wordml" xmlns:w15="http://schemas.microsoft.com/office/word/2012/wordml" xmlns:w16cex="http://schemas.microsoft.com/office/word/2018/wordml/cex" xmlns:w16cid="http://schemas.microsoft.com/office/word/2016/wordml/cid" xmlns:w16="http://schemas.microsoft.com/office/word/2018/wordml" xmlns:w16du="http://schemas.microsoft.com/office/word/2023/wordml/word16du" xmlns:w16sdtdh="http://schemas.microsoft.com/office/word/2020/wordml/sdtdatahash" xmlns:w16se="http://schemas.microsoft.com/office/word/2015/wordml/symex" xmlns:wpg="http://schemas.microsoft.com/office/word/2010/wordprocessingGroup" xmlns:wpi="http://schemas.microsoft.com/office/word/2010/wordprocessingInk" xmlns:wne="http://schemas.microsoft.com/office/word/2006/wordml" xmlns:wps="http://schemas.microsoft.com/office/word/2010/wordprocessingShape" mc:Ignorable="w14 w15 w16se w16cid w16 w16cex w16sdtdh w16du wp14">
   <w:abstractNum w:abstractNumId="0" w15:restartNumberingAfterBreak="0">
+    <w:nsid w:val="0AA87321"/>
+    <w:multiLevelType w:val="hybridMultilevel"/>
+    <w:tmpl w:val="97807E5C"/>
+    <w:lvl w:ilvl="0" w:tplc="0809000F">
+      <w:start w:val="1"/>
+      <w:numFmt w:val="decimal"/>
+      <w:lvlText w:val="%1."/>
+      <w:lvlJc w:val="left"/>
+      <w:pPr>
+        <w:ind w:left="720" w:hanging="360"/>
+      </w:pPr>
+      <w:rPr>
+        <w:rFonts w:hint="default"/>
+      </w:rPr>
+    </w:lvl>
+    <w:lvl w:ilvl="1" w:tplc="08090019" w:tentative="1">
+      <w:start w:val="1"/>
+      <w:numFmt w:val="lowerLetter"/>
+      <w:lvlText w:val="%2."/>
+      <w:lvlJc w:val="left"/>
+      <w:pPr>
+        <w:ind w:left="1440" w:hanging="360"/>
+      </w:pPr>
+    </w:lvl>
+    <w:lvl w:ilvl="2" w:tplc="0809001B" w:tentative="1">
+      <w:start w:val="1"/>
+      <w:numFmt w:val="lowerRoman"/>
+      <w:lvlText w:val="%3."/>
+      <w:lvlJc w:val="right"/>
+      <w:pPr>
+        <w:ind w:left="2160" w:hanging="180"/>
+      </w:pPr>
+    </w:lvl>
+    <w:lvl w:ilvl="3" w:tplc="0809000F" w:tentative="1">
+      <w:start w:val="1"/>
+      <w:numFmt w:val="decimal"/>
+      <w:lvlText w:val="%4."/>
+      <w:lvlJc w:val="left"/>
+      <w:pPr>
+        <w:ind w:left="2880" w:hanging="360"/>
+      </w:pPr>
+    </w:lvl>
+    <w:lvl w:ilvl="4" w:tplc="08090019" w:tentative="1">
+      <w:start w:val="1"/>
+      <w:numFmt w:val="lowerLetter"/>
+      <w:lvlText w:val="%5."/>
+      <w:lvlJc w:val="left"/>
+      <w:pPr>
+        <w:ind w:left="3600" w:hanging="360"/>
+      </w:pPr>
+    </w:lvl>
+    <w:lvl w:ilvl="5" w:tplc="0809001B" w:tentative="1">
+      <w:start w:val="1"/>
+      <w:numFmt w:val="lowerRoman"/>
+      <w:lvlText w:val="%6."/>
+      <w:lvlJc w:val="right"/>
+      <w:pPr>
+        <w:ind w:left="4320" w:hanging="180"/>
+      </w:pPr>
+    </w:lvl>
+    <w:lvl w:ilvl="6" w:tplc="0809000F" w:tentative="1">
+      <w:start w:val="1"/>
+      <w:numFmt w:val="decimal"/>
+      <w:lvlText w:val="%7."/>
+      <w:lvlJc w:val="left"/>
+      <w:pPr>
+        <w:ind w:left="5040" w:hanging="360"/>
+      </w:pPr>
+    </w:lvl>
+    <w:lvl w:ilvl="7" w:tplc="08090019" w:tentative="1">
+      <w:start w:val="1"/>
+      <w:numFmt w:val="lowerLetter"/>
+      <w:lvlText w:val="%8."/>
+      <w:lvlJc w:val="left"/>
+      <w:pPr>
+        <w:ind w:left="5760" w:hanging="360"/>
+      </w:pPr>
+    </w:lvl>
+    <w:lvl w:ilvl="8" w:tplc="0809001B" w:tentative="1">
+      <w:start w:val="1"/>
+      <w:numFmt w:val="lowerRoman"/>
+      <w:lvlText w:val="%9."/>
+      <w:lvlJc w:val="right"/>
+      <w:pPr>
+        <w:ind w:left="6480" w:hanging="180"/>
+      </w:pPr>
+    </w:lvl>
+  </w:abstractNum>
+  <w:abstractNum w:abstractNumId="1" w15:restartNumberingAfterBreak="0">
+    <w:nsid w:val="19D2378C"/>
+    <w:multiLevelType w:val="hybridMultilevel"/>
+    <w:tmpl w:val="88FEF0E4"/>
+    <w:lvl w:ilvl="0" w:tplc="4314A3B2">
+      <w:start w:val="2"/>
+      <w:numFmt w:val="bullet"/>
+      <w:lvlText w:val=""/>
+      <w:lvlJc w:val="left"/>
+      <w:pPr>
+        <w:ind w:left="720" w:hanging="360"/>
+      </w:pPr>
+      <w:rPr>
+        <w:rFonts w:ascii="Symbol" w:eastAsiaTheme="minorEastAsia" w:hAnsi="Symbol" w:cstheme="minorBidi" w:hint="default"/>
+      </w:rPr>
+    </w:lvl>
+    <w:lvl w:ilvl="1" w:tplc="08090003" w:tentative="1">
+      <w:start w:val="1"/>
+      <w:numFmt w:val="bullet"/>
+      <w:lvlText w:val="o"/>
+      <w:lvlJc w:val="left"/>
+      <w:pPr>
+        <w:ind w:left="1440" w:hanging="360"/>
+      </w:pPr>
+      <w:rPr>
+        <w:rFonts w:ascii="Courier New" w:hAnsi="Courier New" w:cs="Courier New" w:hint="default"/>
+      </w:rPr>
+    </w:lvl>
+    <w:lvl w:ilvl="2" w:tplc="08090005" w:tentative="1">
+      <w:start w:val="1"/>
+      <w:numFmt w:val="bullet"/>
+      <w:lvlText w:val=""/>
+      <w:lvlJc w:val="left"/>
+      <w:pPr>
+        <w:ind w:left="2160" w:hanging="360"/>
+      </w:pPr>
+      <w:rPr>
+        <w:rFonts w:ascii="Wingdings" w:hAnsi="Wingdings" w:hint="default"/>
+      </w:rPr>
+    </w:lvl>
+    <w:lvl w:ilvl="3" w:tplc="08090001" w:tentative="1">
+      <w:start w:val="1"/>
+      <w:numFmt w:val="bullet"/>
+      <w:lvlText w:val=""/>
+      <w:lvlJc w:val="left"/>
+      <w:pPr>
+        <w:ind w:left="2880" w:hanging="360"/>
+      </w:pPr>
+      <w:rPr>
+        <w:rFonts w:ascii="Symbol" w:hAnsi="Symbol" w:hint="default"/>
+      </w:rPr>
+    </w:lvl>
+    <w:lvl w:ilvl="4" w:tplc="08090003" w:tentative="1">
+      <w:start w:val="1"/>
+      <w:numFmt w:val="bullet"/>
+      <w:lvlText w:val="o"/>
+      <w:lvlJc w:val="left"/>
+      <w:pPr>
+        <w:ind w:left="3600" w:hanging="360"/>
+      </w:pPr>
+      <w:rPr>
+        <w:rFonts w:ascii="Courier New" w:hAnsi="Courier New" w:cs="Courier New" w:hint="default"/>
+      </w:rPr>
+    </w:lvl>
+    <w:lvl w:ilvl="5" w:tplc="08090005" w:tentative="1">
+      <w:start w:val="1"/>
+      <w:numFmt w:val="bullet"/>
+      <w:lvlText w:val=""/>
+      <w:lvlJc w:val="left"/>
+      <w:pPr>
+        <w:ind w:left="4320" w:hanging="360"/>
+      </w:pPr>
+      <w:rPr>
+        <w:rFonts w:ascii="Wingdings" w:hAnsi="Wingdings" w:hint="default"/>
+      </w:rPr>
+    </w:lvl>
+    <w:lvl w:ilvl="6" w:tplc="08090001" w:tentative="1">
+      <w:start w:val="1"/>
+      <w:numFmt w:val="bullet"/>
+      <w:lvlText w:val=""/>
+      <w:lvlJc w:val="left"/>
+      <w:pPr>
+        <w:ind w:left="5040" w:hanging="360"/>
+      </w:pPr>
+      <w:rPr>
+        <w:rFonts w:ascii="Symbol" w:hAnsi="Symbol" w:hint="default"/>
+      </w:rPr>
+    </w:lvl>
+    <w:lvl w:ilvl="7" w:tplc="08090003" w:tentative="1">
+      <w:start w:val="1"/>
+      <w:numFmt w:val="bullet"/>
+      <w:lvlText w:val="o"/>
+      <w:lvlJc w:val="left"/>
+      <w:pPr>
+        <w:ind w:left="5760" w:hanging="360"/>
+      </w:pPr>
+      <w:rPr>
+        <w:rFonts w:ascii="Courier New" w:hAnsi="Courier New" w:cs="Courier New" w:hint="default"/>
+      </w:rPr>
+    </w:lvl>
+    <w:lvl w:ilvl="8" w:tplc="08090005" w:tentative="1">
+      <w:start w:val="1"/>
+      <w:numFmt w:val="bullet"/>
+      <w:lvlText w:val=""/>
+      <w:lvlJc w:val="left"/>
+      <w:pPr>
+        <w:ind w:left="6480" w:hanging="360"/>
+      </w:pPr>
+      <w:rPr>
+        <w:rFonts w:ascii="Wingdings" w:hAnsi="Wingdings" w:hint="default"/>
+      </w:rPr>
+    </w:lvl>
+  </w:abstractNum>
+  <w:abstractNum w:abstractNumId="2" w15:restartNumberingAfterBreak="0">
     <w:nsid w:val="24306CC3"/>
     <w:multiLevelType w:val="multilevel"/>
     <w:tmpl w:val="9B52FF54"/>
@@ -4619,10 +7442,10 @@
       </w:rPr>
     </w:lvl>
   </w:abstractNum>
-  <w:abstractNum w:abstractNumId="1" w15:restartNumberingAfterBreak="0">
-    <w:nsid w:val="31832F60"/>
+  <w:abstractNum w:abstractNumId="3" w15:restartNumberingAfterBreak="0">
+    <w:nsid w:val="317F023B"/>
     <w:multiLevelType w:val="hybridMultilevel"/>
-    <w:tmpl w:val="5830B6BA"/>
+    <w:tmpl w:val="ED8C9ABA"/>
     <w:lvl w:ilvl="0" w:tplc="4314A3B2">
       <w:start w:val="2"/>
       <w:numFmt w:val="bullet"/>
@@ -4732,11 +7555,573 @@
       </w:rPr>
     </w:lvl>
   </w:abstractNum>
+  <w:abstractNum w:abstractNumId="4" w15:restartNumberingAfterBreak="0">
+    <w:nsid w:val="31832F60"/>
+    <w:multiLevelType w:val="hybridMultilevel"/>
+    <w:tmpl w:val="5830B6BA"/>
+    <w:lvl w:ilvl="0" w:tplc="4314A3B2">
+      <w:start w:val="2"/>
+      <w:numFmt w:val="bullet"/>
+      <w:lvlText w:val=""/>
+      <w:lvlJc w:val="left"/>
+      <w:pPr>
+        <w:ind w:left="720" w:hanging="360"/>
+      </w:pPr>
+      <w:rPr>
+        <w:rFonts w:ascii="Symbol" w:eastAsiaTheme="minorEastAsia" w:hAnsi="Symbol" w:cstheme="minorBidi" w:hint="default"/>
+      </w:rPr>
+    </w:lvl>
+    <w:lvl w:ilvl="1" w:tplc="08090003">
+      <w:start w:val="1"/>
+      <w:numFmt w:val="bullet"/>
+      <w:lvlText w:val="o"/>
+      <w:lvlJc w:val="left"/>
+      <w:pPr>
+        <w:ind w:left="1440" w:hanging="360"/>
+      </w:pPr>
+      <w:rPr>
+        <w:rFonts w:ascii="Courier New" w:hAnsi="Courier New" w:cs="Courier New" w:hint="default"/>
+      </w:rPr>
+    </w:lvl>
+    <w:lvl w:ilvl="2" w:tplc="08090005" w:tentative="1">
+      <w:start w:val="1"/>
+      <w:numFmt w:val="bullet"/>
+      <w:lvlText w:val=""/>
+      <w:lvlJc w:val="left"/>
+      <w:pPr>
+        <w:ind w:left="2160" w:hanging="360"/>
+      </w:pPr>
+      <w:rPr>
+        <w:rFonts w:ascii="Wingdings" w:hAnsi="Wingdings" w:hint="default"/>
+      </w:rPr>
+    </w:lvl>
+    <w:lvl w:ilvl="3" w:tplc="08090001" w:tentative="1">
+      <w:start w:val="1"/>
+      <w:numFmt w:val="bullet"/>
+      <w:lvlText w:val=""/>
+      <w:lvlJc w:val="left"/>
+      <w:pPr>
+        <w:ind w:left="2880" w:hanging="360"/>
+      </w:pPr>
+      <w:rPr>
+        <w:rFonts w:ascii="Symbol" w:hAnsi="Symbol" w:hint="default"/>
+      </w:rPr>
+    </w:lvl>
+    <w:lvl w:ilvl="4" w:tplc="08090003" w:tentative="1">
+      <w:start w:val="1"/>
+      <w:numFmt w:val="bullet"/>
+      <w:lvlText w:val="o"/>
+      <w:lvlJc w:val="left"/>
+      <w:pPr>
+        <w:ind w:left="3600" w:hanging="360"/>
+      </w:pPr>
+      <w:rPr>
+        <w:rFonts w:ascii="Courier New" w:hAnsi="Courier New" w:cs="Courier New" w:hint="default"/>
+      </w:rPr>
+    </w:lvl>
+    <w:lvl w:ilvl="5" w:tplc="08090005" w:tentative="1">
+      <w:start w:val="1"/>
+      <w:numFmt w:val="bullet"/>
+      <w:lvlText w:val=""/>
+      <w:lvlJc w:val="left"/>
+      <w:pPr>
+        <w:ind w:left="4320" w:hanging="360"/>
+      </w:pPr>
+      <w:rPr>
+        <w:rFonts w:ascii="Wingdings" w:hAnsi="Wingdings" w:hint="default"/>
+      </w:rPr>
+    </w:lvl>
+    <w:lvl w:ilvl="6" w:tplc="08090001" w:tentative="1">
+      <w:start w:val="1"/>
+      <w:numFmt w:val="bullet"/>
+      <w:lvlText w:val=""/>
+      <w:lvlJc w:val="left"/>
+      <w:pPr>
+        <w:ind w:left="5040" w:hanging="360"/>
+      </w:pPr>
+      <w:rPr>
+        <w:rFonts w:ascii="Symbol" w:hAnsi="Symbol" w:hint="default"/>
+      </w:rPr>
+    </w:lvl>
+    <w:lvl w:ilvl="7" w:tplc="08090003" w:tentative="1">
+      <w:start w:val="1"/>
+      <w:numFmt w:val="bullet"/>
+      <w:lvlText w:val="o"/>
+      <w:lvlJc w:val="left"/>
+      <w:pPr>
+        <w:ind w:left="5760" w:hanging="360"/>
+      </w:pPr>
+      <w:rPr>
+        <w:rFonts w:ascii="Courier New" w:hAnsi="Courier New" w:cs="Courier New" w:hint="default"/>
+      </w:rPr>
+    </w:lvl>
+    <w:lvl w:ilvl="8" w:tplc="08090005" w:tentative="1">
+      <w:start w:val="1"/>
+      <w:numFmt w:val="bullet"/>
+      <w:lvlText w:val=""/>
+      <w:lvlJc w:val="left"/>
+      <w:pPr>
+        <w:ind w:left="6480" w:hanging="360"/>
+      </w:pPr>
+      <w:rPr>
+        <w:rFonts w:ascii="Wingdings" w:hAnsi="Wingdings" w:hint="default"/>
+      </w:rPr>
+    </w:lvl>
+  </w:abstractNum>
+  <w:abstractNum w:abstractNumId="5" w15:restartNumberingAfterBreak="0">
+    <w:nsid w:val="46B24EA6"/>
+    <w:multiLevelType w:val="hybridMultilevel"/>
+    <w:tmpl w:val="93AEF706"/>
+    <w:lvl w:ilvl="0" w:tplc="0809000F">
+      <w:start w:val="1"/>
+      <w:numFmt w:val="decimal"/>
+      <w:lvlText w:val="%1."/>
+      <w:lvlJc w:val="left"/>
+      <w:pPr>
+        <w:ind w:left="720" w:hanging="360"/>
+      </w:pPr>
+      <w:rPr>
+        <w:rFonts w:hint="default"/>
+      </w:rPr>
+    </w:lvl>
+    <w:lvl w:ilvl="1" w:tplc="08090019" w:tentative="1">
+      <w:start w:val="1"/>
+      <w:numFmt w:val="lowerLetter"/>
+      <w:lvlText w:val="%2."/>
+      <w:lvlJc w:val="left"/>
+      <w:pPr>
+        <w:ind w:left="1440" w:hanging="360"/>
+      </w:pPr>
+    </w:lvl>
+    <w:lvl w:ilvl="2" w:tplc="0809001B" w:tentative="1">
+      <w:start w:val="1"/>
+      <w:numFmt w:val="lowerRoman"/>
+      <w:lvlText w:val="%3."/>
+      <w:lvlJc w:val="right"/>
+      <w:pPr>
+        <w:ind w:left="2160" w:hanging="180"/>
+      </w:pPr>
+    </w:lvl>
+    <w:lvl w:ilvl="3" w:tplc="0809000F" w:tentative="1">
+      <w:start w:val="1"/>
+      <w:numFmt w:val="decimal"/>
+      <w:lvlText w:val="%4."/>
+      <w:lvlJc w:val="left"/>
+      <w:pPr>
+        <w:ind w:left="2880" w:hanging="360"/>
+      </w:pPr>
+    </w:lvl>
+    <w:lvl w:ilvl="4" w:tplc="08090019" w:tentative="1">
+      <w:start w:val="1"/>
+      <w:numFmt w:val="lowerLetter"/>
+      <w:lvlText w:val="%5."/>
+      <w:lvlJc w:val="left"/>
+      <w:pPr>
+        <w:ind w:left="3600" w:hanging="360"/>
+      </w:pPr>
+    </w:lvl>
+    <w:lvl w:ilvl="5" w:tplc="0809001B" w:tentative="1">
+      <w:start w:val="1"/>
+      <w:numFmt w:val="lowerRoman"/>
+      <w:lvlText w:val="%6."/>
+      <w:lvlJc w:val="right"/>
+      <w:pPr>
+        <w:ind w:left="4320" w:hanging="180"/>
+      </w:pPr>
+    </w:lvl>
+    <w:lvl w:ilvl="6" w:tplc="0809000F" w:tentative="1">
+      <w:start w:val="1"/>
+      <w:numFmt w:val="decimal"/>
+      <w:lvlText w:val="%7."/>
+      <w:lvlJc w:val="left"/>
+      <w:pPr>
+        <w:ind w:left="5040" w:hanging="360"/>
+      </w:pPr>
+    </w:lvl>
+    <w:lvl w:ilvl="7" w:tplc="08090019" w:tentative="1">
+      <w:start w:val="1"/>
+      <w:numFmt w:val="lowerLetter"/>
+      <w:lvlText w:val="%8."/>
+      <w:lvlJc w:val="left"/>
+      <w:pPr>
+        <w:ind w:left="5760" w:hanging="360"/>
+      </w:pPr>
+    </w:lvl>
+    <w:lvl w:ilvl="8" w:tplc="0809001B" w:tentative="1">
+      <w:start w:val="1"/>
+      <w:numFmt w:val="lowerRoman"/>
+      <w:lvlText w:val="%9."/>
+      <w:lvlJc w:val="right"/>
+      <w:pPr>
+        <w:ind w:left="6480" w:hanging="180"/>
+      </w:pPr>
+    </w:lvl>
+  </w:abstractNum>
+  <w:abstractNum w:abstractNumId="6" w15:restartNumberingAfterBreak="0">
+    <w:nsid w:val="5DDC1354"/>
+    <w:multiLevelType w:val="hybridMultilevel"/>
+    <w:tmpl w:val="9CE21584"/>
+    <w:lvl w:ilvl="0" w:tplc="4314A3B2">
+      <w:start w:val="2"/>
+      <w:numFmt w:val="bullet"/>
+      <w:lvlText w:val=""/>
+      <w:lvlJc w:val="left"/>
+      <w:pPr>
+        <w:ind w:left="720" w:hanging="360"/>
+      </w:pPr>
+      <w:rPr>
+        <w:rFonts w:ascii="Symbol" w:eastAsiaTheme="minorEastAsia" w:hAnsi="Symbol" w:cstheme="minorBidi" w:hint="default"/>
+      </w:rPr>
+    </w:lvl>
+    <w:lvl w:ilvl="1" w:tplc="08090003" w:tentative="1">
+      <w:start w:val="1"/>
+      <w:numFmt w:val="bullet"/>
+      <w:lvlText w:val="o"/>
+      <w:lvlJc w:val="left"/>
+      <w:pPr>
+        <w:ind w:left="1440" w:hanging="360"/>
+      </w:pPr>
+      <w:rPr>
+        <w:rFonts w:ascii="Courier New" w:hAnsi="Courier New" w:cs="Courier New" w:hint="default"/>
+      </w:rPr>
+    </w:lvl>
+    <w:lvl w:ilvl="2" w:tplc="08090005" w:tentative="1">
+      <w:start w:val="1"/>
+      <w:numFmt w:val="bullet"/>
+      <w:lvlText w:val=""/>
+      <w:lvlJc w:val="left"/>
+      <w:pPr>
+        <w:ind w:left="2160" w:hanging="360"/>
+      </w:pPr>
+      <w:rPr>
+        <w:rFonts w:ascii="Wingdings" w:hAnsi="Wingdings" w:hint="default"/>
+      </w:rPr>
+    </w:lvl>
+    <w:lvl w:ilvl="3" w:tplc="08090001" w:tentative="1">
+      <w:start w:val="1"/>
+      <w:numFmt w:val="bullet"/>
+      <w:lvlText w:val=""/>
+      <w:lvlJc w:val="left"/>
+      <w:pPr>
+        <w:ind w:left="2880" w:hanging="360"/>
+      </w:pPr>
+      <w:rPr>
+        <w:rFonts w:ascii="Symbol" w:hAnsi="Symbol" w:hint="default"/>
+      </w:rPr>
+    </w:lvl>
+    <w:lvl w:ilvl="4" w:tplc="08090003" w:tentative="1">
+      <w:start w:val="1"/>
+      <w:numFmt w:val="bullet"/>
+      <w:lvlText w:val="o"/>
+      <w:lvlJc w:val="left"/>
+      <w:pPr>
+        <w:ind w:left="3600" w:hanging="360"/>
+      </w:pPr>
+      <w:rPr>
+        <w:rFonts w:ascii="Courier New" w:hAnsi="Courier New" w:cs="Courier New" w:hint="default"/>
+      </w:rPr>
+    </w:lvl>
+    <w:lvl w:ilvl="5" w:tplc="08090005" w:tentative="1">
+      <w:start w:val="1"/>
+      <w:numFmt w:val="bullet"/>
+      <w:lvlText w:val=""/>
+      <w:lvlJc w:val="left"/>
+      <w:pPr>
+        <w:ind w:left="4320" w:hanging="360"/>
+      </w:pPr>
+      <w:rPr>
+        <w:rFonts w:ascii="Wingdings" w:hAnsi="Wingdings" w:hint="default"/>
+      </w:rPr>
+    </w:lvl>
+    <w:lvl w:ilvl="6" w:tplc="08090001" w:tentative="1">
+      <w:start w:val="1"/>
+      <w:numFmt w:val="bullet"/>
+      <w:lvlText w:val=""/>
+      <w:lvlJc w:val="left"/>
+      <w:pPr>
+        <w:ind w:left="5040" w:hanging="360"/>
+      </w:pPr>
+      <w:rPr>
+        <w:rFonts w:ascii="Symbol" w:hAnsi="Symbol" w:hint="default"/>
+      </w:rPr>
+    </w:lvl>
+    <w:lvl w:ilvl="7" w:tplc="08090003" w:tentative="1">
+      <w:start w:val="1"/>
+      <w:numFmt w:val="bullet"/>
+      <w:lvlText w:val="o"/>
+      <w:lvlJc w:val="left"/>
+      <w:pPr>
+        <w:ind w:left="5760" w:hanging="360"/>
+      </w:pPr>
+      <w:rPr>
+        <w:rFonts w:ascii="Courier New" w:hAnsi="Courier New" w:cs="Courier New" w:hint="default"/>
+      </w:rPr>
+    </w:lvl>
+    <w:lvl w:ilvl="8" w:tplc="08090005" w:tentative="1">
+      <w:start w:val="1"/>
+      <w:numFmt w:val="bullet"/>
+      <w:lvlText w:val=""/>
+      <w:lvlJc w:val="left"/>
+      <w:pPr>
+        <w:ind w:left="6480" w:hanging="360"/>
+      </w:pPr>
+      <w:rPr>
+        <w:rFonts w:ascii="Wingdings" w:hAnsi="Wingdings" w:hint="default"/>
+      </w:rPr>
+    </w:lvl>
+  </w:abstractNum>
+  <w:abstractNum w:abstractNumId="7" w15:restartNumberingAfterBreak="0">
+    <w:nsid w:val="72D81339"/>
+    <w:multiLevelType w:val="hybridMultilevel"/>
+    <w:tmpl w:val="43BA8A80"/>
+    <w:lvl w:ilvl="0" w:tplc="4314A3B2">
+      <w:start w:val="2"/>
+      <w:numFmt w:val="bullet"/>
+      <w:lvlText w:val=""/>
+      <w:lvlJc w:val="left"/>
+      <w:pPr>
+        <w:ind w:left="720" w:hanging="360"/>
+      </w:pPr>
+      <w:rPr>
+        <w:rFonts w:ascii="Symbol" w:eastAsiaTheme="minorEastAsia" w:hAnsi="Symbol" w:cstheme="minorBidi" w:hint="default"/>
+      </w:rPr>
+    </w:lvl>
+    <w:lvl w:ilvl="1" w:tplc="08090003" w:tentative="1">
+      <w:start w:val="1"/>
+      <w:numFmt w:val="bullet"/>
+      <w:lvlText w:val="o"/>
+      <w:lvlJc w:val="left"/>
+      <w:pPr>
+        <w:ind w:left="1440" w:hanging="360"/>
+      </w:pPr>
+      <w:rPr>
+        <w:rFonts w:ascii="Courier New" w:hAnsi="Courier New" w:cs="Courier New" w:hint="default"/>
+      </w:rPr>
+    </w:lvl>
+    <w:lvl w:ilvl="2" w:tplc="08090005" w:tentative="1">
+      <w:start w:val="1"/>
+      <w:numFmt w:val="bullet"/>
+      <w:lvlText w:val=""/>
+      <w:lvlJc w:val="left"/>
+      <w:pPr>
+        <w:ind w:left="2160" w:hanging="360"/>
+      </w:pPr>
+      <w:rPr>
+        <w:rFonts w:ascii="Wingdings" w:hAnsi="Wingdings" w:hint="default"/>
+      </w:rPr>
+    </w:lvl>
+    <w:lvl w:ilvl="3" w:tplc="08090001" w:tentative="1">
+      <w:start w:val="1"/>
+      <w:numFmt w:val="bullet"/>
+      <w:lvlText w:val=""/>
+      <w:lvlJc w:val="left"/>
+      <w:pPr>
+        <w:ind w:left="2880" w:hanging="360"/>
+      </w:pPr>
+      <w:rPr>
+        <w:rFonts w:ascii="Symbol" w:hAnsi="Symbol" w:hint="default"/>
+      </w:rPr>
+    </w:lvl>
+    <w:lvl w:ilvl="4" w:tplc="08090003" w:tentative="1">
+      <w:start w:val="1"/>
+      <w:numFmt w:val="bullet"/>
+      <w:lvlText w:val="o"/>
+      <w:lvlJc w:val="left"/>
+      <w:pPr>
+        <w:ind w:left="3600" w:hanging="360"/>
+      </w:pPr>
+      <w:rPr>
+        <w:rFonts w:ascii="Courier New" w:hAnsi="Courier New" w:cs="Courier New" w:hint="default"/>
+      </w:rPr>
+    </w:lvl>
+    <w:lvl w:ilvl="5" w:tplc="08090005" w:tentative="1">
+      <w:start w:val="1"/>
+      <w:numFmt w:val="bullet"/>
+      <w:lvlText w:val=""/>
+      <w:lvlJc w:val="left"/>
+      <w:pPr>
+        <w:ind w:left="4320" w:hanging="360"/>
+      </w:pPr>
+      <w:rPr>
+        <w:rFonts w:ascii="Wingdings" w:hAnsi="Wingdings" w:hint="default"/>
+      </w:rPr>
+    </w:lvl>
+    <w:lvl w:ilvl="6" w:tplc="08090001" w:tentative="1">
+      <w:start w:val="1"/>
+      <w:numFmt w:val="bullet"/>
+      <w:lvlText w:val=""/>
+      <w:lvlJc w:val="left"/>
+      <w:pPr>
+        <w:ind w:left="5040" w:hanging="360"/>
+      </w:pPr>
+      <w:rPr>
+        <w:rFonts w:ascii="Symbol" w:hAnsi="Symbol" w:hint="default"/>
+      </w:rPr>
+    </w:lvl>
+    <w:lvl w:ilvl="7" w:tplc="08090003" w:tentative="1">
+      <w:start w:val="1"/>
+      <w:numFmt w:val="bullet"/>
+      <w:lvlText w:val="o"/>
+      <w:lvlJc w:val="left"/>
+      <w:pPr>
+        <w:ind w:left="5760" w:hanging="360"/>
+      </w:pPr>
+      <w:rPr>
+        <w:rFonts w:ascii="Courier New" w:hAnsi="Courier New" w:cs="Courier New" w:hint="default"/>
+      </w:rPr>
+    </w:lvl>
+    <w:lvl w:ilvl="8" w:tplc="08090005" w:tentative="1">
+      <w:start w:val="1"/>
+      <w:numFmt w:val="bullet"/>
+      <w:lvlText w:val=""/>
+      <w:lvlJc w:val="left"/>
+      <w:pPr>
+        <w:ind w:left="6480" w:hanging="360"/>
+      </w:pPr>
+      <w:rPr>
+        <w:rFonts w:ascii="Wingdings" w:hAnsi="Wingdings" w:hint="default"/>
+      </w:rPr>
+    </w:lvl>
+  </w:abstractNum>
+  <w:abstractNum w:abstractNumId="8" w15:restartNumberingAfterBreak="0">
+    <w:nsid w:val="73DD26C2"/>
+    <w:multiLevelType w:val="hybridMultilevel"/>
+    <w:tmpl w:val="52A4E346"/>
+    <w:lvl w:ilvl="0" w:tplc="4314A3B2">
+      <w:start w:val="2"/>
+      <w:numFmt w:val="bullet"/>
+      <w:lvlText w:val=""/>
+      <w:lvlJc w:val="left"/>
+      <w:pPr>
+        <w:ind w:left="720" w:hanging="360"/>
+      </w:pPr>
+      <w:rPr>
+        <w:rFonts w:ascii="Symbol" w:eastAsiaTheme="minorEastAsia" w:hAnsi="Symbol" w:cstheme="minorBidi" w:hint="default"/>
+      </w:rPr>
+    </w:lvl>
+    <w:lvl w:ilvl="1" w:tplc="08090003" w:tentative="1">
+      <w:start w:val="1"/>
+      <w:numFmt w:val="bullet"/>
+      <w:lvlText w:val="o"/>
+      <w:lvlJc w:val="left"/>
+      <w:pPr>
+        <w:ind w:left="1440" w:hanging="360"/>
+      </w:pPr>
+      <w:rPr>
+        <w:rFonts w:ascii="Courier New" w:hAnsi="Courier New" w:cs="Courier New" w:hint="default"/>
+      </w:rPr>
+    </w:lvl>
+    <w:lvl w:ilvl="2" w:tplc="08090005" w:tentative="1">
+      <w:start w:val="1"/>
+      <w:numFmt w:val="bullet"/>
+      <w:lvlText w:val=""/>
+      <w:lvlJc w:val="left"/>
+      <w:pPr>
+        <w:ind w:left="2160" w:hanging="360"/>
+      </w:pPr>
+      <w:rPr>
+        <w:rFonts w:ascii="Wingdings" w:hAnsi="Wingdings" w:hint="default"/>
+      </w:rPr>
+    </w:lvl>
+    <w:lvl w:ilvl="3" w:tplc="08090001" w:tentative="1">
+      <w:start w:val="1"/>
+      <w:numFmt w:val="bullet"/>
+      <w:lvlText w:val=""/>
+      <w:lvlJc w:val="left"/>
+      <w:pPr>
+        <w:ind w:left="2880" w:hanging="360"/>
+      </w:pPr>
+      <w:rPr>
+        <w:rFonts w:ascii="Symbol" w:hAnsi="Symbol" w:hint="default"/>
+      </w:rPr>
+    </w:lvl>
+    <w:lvl w:ilvl="4" w:tplc="08090003" w:tentative="1">
+      <w:start w:val="1"/>
+      <w:numFmt w:val="bullet"/>
+      <w:lvlText w:val="o"/>
+      <w:lvlJc w:val="left"/>
+      <w:pPr>
+        <w:ind w:left="3600" w:hanging="360"/>
+      </w:pPr>
+      <w:rPr>
+        <w:rFonts w:ascii="Courier New" w:hAnsi="Courier New" w:cs="Courier New" w:hint="default"/>
+      </w:rPr>
+    </w:lvl>
+    <w:lvl w:ilvl="5" w:tplc="08090005" w:tentative="1">
+      <w:start w:val="1"/>
+      <w:numFmt w:val="bullet"/>
+      <w:lvlText w:val=""/>
+      <w:lvlJc w:val="left"/>
+      <w:pPr>
+        <w:ind w:left="4320" w:hanging="360"/>
+      </w:pPr>
+      <w:rPr>
+        <w:rFonts w:ascii="Wingdings" w:hAnsi="Wingdings" w:hint="default"/>
+      </w:rPr>
+    </w:lvl>
+    <w:lvl w:ilvl="6" w:tplc="08090001" w:tentative="1">
+      <w:start w:val="1"/>
+      <w:numFmt w:val="bullet"/>
+      <w:lvlText w:val=""/>
+      <w:lvlJc w:val="left"/>
+      <w:pPr>
+        <w:ind w:left="5040" w:hanging="360"/>
+      </w:pPr>
+      <w:rPr>
+        <w:rFonts w:ascii="Symbol" w:hAnsi="Symbol" w:hint="default"/>
+      </w:rPr>
+    </w:lvl>
+    <w:lvl w:ilvl="7" w:tplc="08090003" w:tentative="1">
+      <w:start w:val="1"/>
+      <w:numFmt w:val="bullet"/>
+      <w:lvlText w:val="o"/>
+      <w:lvlJc w:val="left"/>
+      <w:pPr>
+        <w:ind w:left="5760" w:hanging="360"/>
+      </w:pPr>
+      <w:rPr>
+        <w:rFonts w:ascii="Courier New" w:hAnsi="Courier New" w:cs="Courier New" w:hint="default"/>
+      </w:rPr>
+    </w:lvl>
+    <w:lvl w:ilvl="8" w:tplc="08090005" w:tentative="1">
+      <w:start w:val="1"/>
+      <w:numFmt w:val="bullet"/>
+      <w:lvlText w:val=""/>
+      <w:lvlJc w:val="left"/>
+      <w:pPr>
+        <w:ind w:left="6480" w:hanging="360"/>
+      </w:pPr>
+      <w:rPr>
+        <w:rFonts w:ascii="Wingdings" w:hAnsi="Wingdings" w:hint="default"/>
+      </w:rPr>
+    </w:lvl>
+  </w:abstractNum>
   <w:num w:numId="1" w16cid:durableId="1811171303">
+    <w:abstractNumId w:val="2"/>
+  </w:num>
+  <w:num w:numId="2" w16cid:durableId="628440472">
+    <w:abstractNumId w:val="4"/>
+  </w:num>
+  <w:num w:numId="3" w16cid:durableId="990019407">
+    <w:abstractNumId w:val="5"/>
+  </w:num>
+  <w:num w:numId="4" w16cid:durableId="839662048">
+    <w:abstractNumId w:val="7"/>
+  </w:num>
+  <w:num w:numId="5" w16cid:durableId="1288006941">
+    <w:abstractNumId w:val="3"/>
+  </w:num>
+  <w:num w:numId="6" w16cid:durableId="701246451">
     <w:abstractNumId w:val="0"/>
   </w:num>
-  <w:num w:numId="2" w16cid:durableId="628440472">
+  <w:num w:numId="7" w16cid:durableId="1543714432">
     <w:abstractNumId w:val="1"/>
+  </w:num>
+  <w:num w:numId="8" w16cid:durableId="1413239011">
+    <w:abstractNumId w:val="6"/>
+  </w:num>
+  <w:num w:numId="9" w16cid:durableId="1205604075">
+    <w:abstractNumId w:val="8"/>
   </w:num>
 </w:numbering>
 </file>
@@ -5918,6 +9303,18 @@
       <w:sz w:val="24"/>
     </w:rPr>
   </w:style>
+  <w:style w:type="character" w:styleId="UnresolvedMention">
+    <w:name w:val="Unresolved Mention"/>
+    <w:basedOn w:val="DefaultParagraphFont"/>
+    <w:uiPriority w:val="99"/>
+    <w:semiHidden/>
+    <w:unhideWhenUsed/>
+    <w:rsid w:val="007918FF"/>
+    <w:rPr>
+      <w:color w:val="605E5C"/>
+      <w:shd w:val="clear" w:color="auto" w:fill="E1DFDD"/>
+    </w:rPr>
+  </w:style>
 </w:styles>
 </file>
 

</xml_diff>